<commit_message>
Virtualization methods' files fixed
</commit_message>
<xml_diff>
--- a/6семестр/Метода Научной Виртуализации/Методы научной виртуализации. Доклад. Панюшин Д.В. 19Б12-пу.docx
+++ b/6семестр/Метода Научной Виртуализации/Методы научной виртуализации. Доклад. Панюшин Д.В. 19Б12-пу.docx
@@ -1627,7 +1627,23 @@
         <w:t xml:space="preserve"> </w:t>
       </w:r>
       <w:r>
-        <w:t xml:space="preserve">Тень выражается зрительно уловимым силуэтом, возникающим на произвольной поверхности благодаря присутствию объекта (тела или вещества; например, в газообразном или жидком состоянии) между ней и источником света. Контурами своими тень в той или иной степени, и с учётом ряда условий, повторяет контуры этой преграды света. В зависимости от состояния среды его прохождения, интенсивности и угла его падения, его цветовых характеристик, направленности и удалённости от объекта и поверхности, а последних — друг от друга, фактурного характера, отражательной способности, прозрачности и формы их, — может изменяться острота и жёсткость контуров, степень контрастирования с поверхностью, глубина затемнённости и окрашенности этого силуэта (от еле уловимого, бледно-серого или тусклоцветного — до насыщенно тёмного цветного, и бархатно-чёрного). </w:t>
+        <w:t xml:space="preserve">Тень выражается зрительно уловимым силуэтом, возникающим на произвольной поверхности благодаря присутствию объекта (тела или вещества; например, в газообразном или жидком состоянии) между ней и источником света. Контурами своими тень в той или иной степени, и с учётом ряда условий, повторяет контуры этой преграды света. В зависимости от состояния среды его прохождения, интенсивности и угла его падения, его цветовых характеристик, направленности и удалённости от объекта и поверхности, а последних — друг от друга, фактурного характера, отражательной способности, прозрачности и формы их, — может изменяться острота и жёсткость контуров, степень контрастирования с поверхностью, глубина </w:t>
+      </w:r>
+      <w:proofErr w:type="spellStart"/>
+      <w:r>
+        <w:t>затемнённости</w:t>
+      </w:r>
+      <w:proofErr w:type="spellEnd"/>
+      <w:r>
+        <w:t xml:space="preserve"> и окрашенности этого силуэта (от еле уловимого, бледно-серого или </w:t>
+      </w:r>
+      <w:proofErr w:type="spellStart"/>
+      <w:r>
+        <w:t>тусклоцветного</w:t>
+      </w:r>
+      <w:proofErr w:type="spellEnd"/>
+      <w:r>
+        <w:t xml:space="preserve"> — до насыщенно тёмного цветного, и бархатно-чёрного). </w:t>
       </w:r>
     </w:p>
     <w:p>
@@ -2100,6 +2116,7 @@
         <w:rPr>
           <w:rStyle w:val="ae"/>
           <w:i w:val="0"/>
+          <w:noProof/>
         </w:rPr>
         <w:t>3</w:t>
       </w:r>
@@ -2266,6 +2283,7 @@
           <w:lang w:eastAsia="ru-RU"/>
         </w:rPr>
       </w:pPr>
+      <w:proofErr w:type="spellStart"/>
       <w:r>
         <w:rPr>
           <w:bCs/>
@@ -2274,6 +2292,7 @@
         </w:rPr>
         <w:t>те́ни</w:t>
       </w:r>
+      <w:proofErr w:type="spellEnd"/>
       <w:r>
         <w:rPr>
           <w:lang w:eastAsia="ru-RU"/>
@@ -2318,6 +2337,7 @@
           <w:lang w:eastAsia="ru-RU"/>
         </w:rPr>
       </w:pPr>
+      <w:proofErr w:type="spellStart"/>
       <w:r>
         <w:rPr>
           <w:bCs/>
@@ -2326,6 +2346,7 @@
         </w:rPr>
         <w:t>полуте́нь</w:t>
       </w:r>
+      <w:proofErr w:type="spellEnd"/>
       <w:r>
         <w:rPr>
           <w:lang w:eastAsia="ru-RU"/>
@@ -2344,6 +2365,7 @@
           <w:lang w:eastAsia="ru-RU"/>
         </w:rPr>
       </w:pPr>
+      <w:proofErr w:type="spellStart"/>
       <w:r>
         <w:rPr>
           <w:bCs/>
@@ -2352,6 +2374,7 @@
         </w:rPr>
         <w:t>рефле́кс</w:t>
       </w:r>
+      <w:proofErr w:type="spellEnd"/>
       <w:r>
         <w:rPr>
           <w:lang w:eastAsia="ru-RU"/>
@@ -2993,13 +3016,7 @@
           <w:rPr>
             <w:rStyle w:val="aa"/>
           </w:rPr>
-          <w:t>[5</w:t>
-        </w:r>
-        <w:r>
-          <w:rPr>
-            <w:rStyle w:val="aa"/>
-          </w:rPr>
-          <w:t>]</w:t>
+          <w:t>[5]</w:t>
         </w:r>
       </w:hyperlink>
       <w:r>
@@ -3243,7 +3260,11 @@
         <w:t>В этом случае солнечные лучи представл</w:t>
       </w:r>
       <w:r>
-        <w:t>яют собой восходящие прямые</w:t>
+        <w:t xml:space="preserve">яют собой восходящие </w:t>
+      </w:r>
+      <w:proofErr w:type="gramStart"/>
+      <w:r>
+        <w:t>прямые</w:t>
       </w:r>
       <w:r>
         <w:t xml:space="preserve"> </w:t>
@@ -3258,7 +3279,11 @@
         </m:r>
       </m:oMath>
       <w:r>
-        <w:t xml:space="preserve"> (рисунок 6</w:t>
+        <w:t xml:space="preserve"> (</w:t>
+      </w:r>
+      <w:proofErr w:type="gramEnd"/>
+      <w:r>
+        <w:t>рисунок 6</w:t>
       </w:r>
       <w:r>
         <w:t xml:space="preserve">). Их положение на </w:t>
@@ -3273,7 +3298,11 @@
         <w:t xml:space="preserve"> направлением перспективы луча и ее горизонтальной проекцией</w:t>
       </w:r>
       <w:r>
-        <w:t>. Точкой схода перспектив лучей</w:t>
+        <w:t xml:space="preserve">. Точкой схода перспектив </w:t>
+      </w:r>
+      <w:proofErr w:type="gramStart"/>
+      <w:r>
+        <w:t>лучей</w:t>
       </w:r>
       <w:r>
         <w:t xml:space="preserve"> </w:t>
@@ -3288,7 +3317,11 @@
         </m:r>
       </m:oMath>
       <w:r>
-        <w:t xml:space="preserve"> является точка </w:t>
+        <w:t xml:space="preserve"> является</w:t>
+      </w:r>
+      <w:proofErr w:type="gramEnd"/>
+      <w:r>
+        <w:t xml:space="preserve"> точка </w:t>
       </w:r>
       <w:r>
         <w:t xml:space="preserve">перспективы </w:t>
@@ -3671,7 +3704,17 @@
         <w:ind w:firstLine="708"/>
       </w:pPr>
       <w:r>
-        <w:t>Солнечные лучи представляют собой нисходящие параллельные прямые. Их положение на картине определяется направлением перспективы луча </w:t>
+        <w:t xml:space="preserve">Солнечные лучи представляют собой нисходящие параллельные прямые. Их положение на </w:t>
+      </w:r>
+      <w:r>
+        <w:t>изображении</w:t>
+      </w:r>
+      <w:r>
+        <w:t xml:space="preserve"> определяется направлением перспективы </w:t>
+      </w:r>
+      <w:proofErr w:type="gramStart"/>
+      <w:r>
+        <w:t>луча </w:t>
       </w:r>
       <m:oMath>
         <m:r>
@@ -3696,13 +3739,21 @@
         <w:t xml:space="preserve"> </w:t>
       </w:r>
       <w:r>
-        <w:t>и ее проекций на горизонтальную пл</w:t>
+        <w:t>и</w:t>
+      </w:r>
+      <w:proofErr w:type="gramEnd"/>
+      <w:r>
+        <w:t xml:space="preserve"> ее проекций на горизонтальную пл</w:t>
       </w:r>
       <w:r>
         <w:t>оскость (рисунок</w:t>
       </w:r>
       <w:r>
-        <w:t xml:space="preserve"> 7). Продолжив перспективу горизонтальной проекции луча до линии горизонта, получим точку схода </w:t>
+        <w:t xml:space="preserve"> 7). Продолжив перспективу горизонтальной проекции луча до линии горизонта, получим точку </w:t>
+      </w:r>
+      <w:proofErr w:type="gramStart"/>
+      <w:r>
+        <w:t>схода </w:t>
       </w:r>
       <m:oMath>
         <m:r>
@@ -3723,7 +3774,15 @@
         <w:t xml:space="preserve"> </w:t>
       </w:r>
       <w:r>
-        <w:t>для проекции лучей. Поэтому перпендикуляр к линии горизонта, опущенный из точки до встречи с продолжением луча </w:t>
+        <w:t>для</w:t>
+      </w:r>
+      <w:proofErr w:type="gramEnd"/>
+      <w:r>
+        <w:t xml:space="preserve"> проекции лучей. Поэтому перпендикуляр к линии горизонта, опущенный из точки до встречи с продолжением </w:t>
+      </w:r>
+      <w:proofErr w:type="gramStart"/>
+      <w:r>
+        <w:t>луча </w:t>
       </w:r>
       <m:oMath>
         <m:r>
@@ -3734,7 +3793,11 @@
         </m:r>
       </m:oMath>
       <w:r>
-        <w:t>, даст положение точки схода </w:t>
+        <w:t>,</w:t>
+      </w:r>
+      <w:proofErr w:type="gramEnd"/>
+      <w:r>
+        <w:t xml:space="preserve"> даст положение точки схода </w:t>
       </w:r>
       <w:r>
         <w:rPr>
@@ -4078,8 +4141,6 @@
           <w:lang w:eastAsia="ru-RU"/>
         </w:rPr>
       </w:pPr>
-      <w:bookmarkStart w:id="7" w:name="_GoBack"/>
-      <w:bookmarkEnd w:id="7"/>
       <w:r>
         <w:rPr>
           <w:bCs/>
@@ -4133,7 +4194,7 @@
         <w:rPr>
           <w:lang w:eastAsia="ru-RU"/>
         </w:rPr>
-        <w:t xml:space="preserve">В этом случае перспективы параллельных лучей, наклоненные под определенным углом к предметной плоскости, на картине изображаются параллельными, а их проекции – параллельными основанию картины (линии горизонта), так как солнце находится </w:t>
+        <w:t xml:space="preserve">В этом случае перспективы параллельных лучей, наклоненные под определенным углом к предметной плоскости, изображаются параллельными, а их проекции – параллельными основанию картины (линии горизонта), так как солнце находится </w:t>
       </w:r>
       <w:r>
         <w:rPr>
@@ -4529,7 +4590,19 @@
         <w:rPr>
           <w:lang w:eastAsia="ru-RU"/>
         </w:rPr>
-        <w:t>Для построения собственных и падающих теней художник должен установить положение источника света в пространстве, т. е. определить положение самой светящейся точки и ее проекции на ту плоскость, на которую падает тень.</w:t>
+        <w:t xml:space="preserve">Для построения собственных и падающих теней </w:t>
+      </w:r>
+      <w:r>
+        <w:rPr>
+          <w:lang w:eastAsia="ru-RU"/>
+        </w:rPr>
+        <w:t>иллюстратор</w:t>
+      </w:r>
+      <w:r>
+        <w:rPr>
+          <w:lang w:eastAsia="ru-RU"/>
+        </w:rPr>
+        <w:t xml:space="preserve"> должен установить положение источника света в пространстве, т. е. определить положение самой светящейся точки и ее проекции на ту плоскость, на которую падает тень.</w:t>
       </w:r>
     </w:p>
     <w:p>
@@ -4540,7 +4613,7 @@
           <w:lang w:eastAsia="ru-RU"/>
         </w:rPr>
       </w:pPr>
-      <w:bookmarkStart w:id="8" w:name="_Toc97669538"/>
+      <w:bookmarkStart w:id="7" w:name="_Toc97669538"/>
       <w:r>
         <w:rPr>
           <w:lang w:eastAsia="ru-RU"/>
@@ -4551,15 +4624,23 @@
         <w:rPr>
           <w:lang w:eastAsia="ru-RU"/>
         </w:rPr>
-        <w:t>Алгоритм Джима Блинна</w:t>
-      </w:r>
+        <w:t xml:space="preserve">Алгоритм Джима </w:t>
+      </w:r>
+      <w:proofErr w:type="spellStart"/>
+      <w:r>
+        <w:rPr>
+          <w:lang w:eastAsia="ru-RU"/>
+        </w:rPr>
+        <w:t>Блинна</w:t>
+      </w:r>
+      <w:proofErr w:type="spellEnd"/>
       <w:r>
         <w:rPr>
           <w:lang w:eastAsia="ru-RU"/>
         </w:rPr>
         <w:t>.</w:t>
       </w:r>
-      <w:bookmarkEnd w:id="8"/>
+      <w:bookmarkEnd w:id="7"/>
     </w:p>
     <w:p>
       <w:pPr>
@@ -4569,7 +4650,35 @@
         <w:rPr>
           <w:shd w:val="clear" w:color="auto" w:fill="FFFFFF"/>
         </w:rPr>
-        <w:t xml:space="preserve">Фактически, это первый алгоритм построения тени, который был применён в играх (Turok II, Shogo, </w:t>
+        <w:t>Фактически, это первый алгоритм построения тени, который был применён в играх (</w:t>
+      </w:r>
+      <w:proofErr w:type="spellStart"/>
+      <w:r>
+        <w:rPr>
+          <w:shd w:val="clear" w:color="auto" w:fill="FFFFFF"/>
+        </w:rPr>
+        <w:t>Turok</w:t>
+      </w:r>
+      <w:proofErr w:type="spellEnd"/>
+      <w:r>
+        <w:rPr>
+          <w:shd w:val="clear" w:color="auto" w:fill="FFFFFF"/>
+        </w:rPr>
+        <w:t xml:space="preserve"> II, </w:t>
+      </w:r>
+      <w:proofErr w:type="spellStart"/>
+      <w:r>
+        <w:rPr>
+          <w:shd w:val="clear" w:color="auto" w:fill="FFFFFF"/>
+        </w:rPr>
+        <w:t>Shogo</w:t>
+      </w:r>
+      <w:proofErr w:type="spellEnd"/>
+      <w:r>
+        <w:rPr>
+          <w:shd w:val="clear" w:color="auto" w:fill="FFFFFF"/>
+        </w:rPr>
+        <w:t xml:space="preserve">, </w:t>
       </w:r>
       <w:r>
         <w:rPr>
@@ -4684,7 +4793,7 @@
           <w:lang w:eastAsia="ru-RU"/>
         </w:rPr>
       </w:pPr>
-      <w:bookmarkStart w:id="9" w:name="_Toc97669539"/>
+      <w:bookmarkStart w:id="8" w:name="_Toc97669539"/>
       <w:r>
         <w:rPr>
           <w:noProof/>
@@ -4767,7 +4876,7 @@
         </w:rPr>
         <w:t>.</w:t>
       </w:r>
-      <w:bookmarkEnd w:id="9"/>
+      <w:bookmarkEnd w:id="8"/>
       <w:r>
         <w:t xml:space="preserve"> </w:t>
       </w:r>
@@ -4915,7 +5024,14 @@
         <w:rPr>
           <w:shd w:val="clear" w:color="auto" w:fill="FFFFFF"/>
         </w:rPr>
-        <w:t>Имея точку источника света</w:t>
+        <w:t xml:space="preserve">Имея точку источника </w:t>
+      </w:r>
+      <w:proofErr w:type="gramStart"/>
+      <w:r>
+        <w:rPr>
+          <w:shd w:val="clear" w:color="auto" w:fill="FFFFFF"/>
+        </w:rPr>
+        <w:t>света</w:t>
       </w:r>
       <w:r>
         <w:rPr>
@@ -4957,7 +5073,14 @@
                 <w:rFonts w:ascii="Cambria Math" w:hAnsi="Cambria Math"/>
                 <w:shd w:val="clear" w:color="auto" w:fill="FFFFFF"/>
               </w:rPr>
-              <m:t>1,</m:t>
+              <m:t>l</m:t>
+            </m:r>
+            <m:r>
+              <w:rPr>
+                <w:rFonts w:ascii="Cambria Math" w:hAnsi="Cambria Math"/>
+                <w:shd w:val="clear" w:color="auto" w:fill="FFFFFF"/>
+              </w:rPr>
+              <m:t>,</m:t>
             </m:r>
           </m:sub>
         </m:sSub>
@@ -4993,7 +5116,7 @@
                 <w:rFonts w:ascii="Cambria Math" w:hAnsi="Cambria Math"/>
                 <w:shd w:val="clear" w:color="auto" w:fill="FFFFFF"/>
               </w:rPr>
-              <m:t>1</m:t>
+              <m:t>l</m:t>
             </m:r>
           </m:sub>
         </m:sSub>
@@ -5029,7 +5152,7 @@
                 <w:rFonts w:ascii="Cambria Math" w:hAnsi="Cambria Math"/>
                 <w:shd w:val="clear" w:color="auto" w:fill="FFFFFF"/>
               </w:rPr>
-              <m:t>1</m:t>
+              <m:t>l</m:t>
             </m:r>
           </m:sub>
         </m:sSub>
@@ -5053,7 +5176,15 @@
           <w:rFonts w:asciiTheme="minorHAnsi" w:eastAsiaTheme="minorEastAsia" w:hAnsiTheme="minorHAnsi"/>
           <w:shd w:val="clear" w:color="auto" w:fill="FFFFFF"/>
         </w:rPr>
-        <w:t xml:space="preserve">и вершину объекта </w:t>
+        <w:t>и</w:t>
+      </w:r>
+      <w:proofErr w:type="gramEnd"/>
+      <w:r>
+        <w:rPr>
+          <w:rFonts w:asciiTheme="minorHAnsi" w:eastAsiaTheme="minorEastAsia" w:hAnsiTheme="minorHAnsi"/>
+          <w:shd w:val="clear" w:color="auto" w:fill="FFFFFF"/>
+        </w:rPr>
+        <w:t xml:space="preserve"> вершину объекта </w:t>
       </w:r>
       <m:oMath>
         <m:r>
@@ -5683,7 +5814,14 @@
         <w:rPr>
           <w:shd w:val="clear" w:color="auto" w:fill="FFFFFF"/>
         </w:rPr>
-        <w:t>решая это уравнение относительно</w:t>
+        <w:t xml:space="preserve">решая это уравнение </w:t>
+      </w:r>
+      <w:proofErr w:type="gramStart"/>
+      <w:r>
+        <w:rPr>
+          <w:shd w:val="clear" w:color="auto" w:fill="FFFFFF"/>
+        </w:rPr>
+        <w:t>относительно</w:t>
       </w:r>
       <w:r>
         <w:rPr>
@@ -5730,7 +5868,15 @@
           <w:rFonts w:eastAsiaTheme="minorEastAsia"/>
           <w:shd w:val="clear" w:color="auto" w:fill="FFFFFF"/>
         </w:rPr>
-        <w:t xml:space="preserve">, </w:t>
+        <w:t>,</w:t>
+      </w:r>
+      <w:proofErr w:type="gramEnd"/>
+      <w:r>
+        <w:rPr>
+          <w:rFonts w:eastAsiaTheme="minorEastAsia"/>
+          <w:shd w:val="clear" w:color="auto" w:fill="FFFFFF"/>
+        </w:rPr>
+        <w:t xml:space="preserve"> </w:t>
       </w:r>
       <w:r>
         <w:rPr>
@@ -6092,7 +6238,14 @@
         <w:rPr>
           <w:shd w:val="clear" w:color="auto" w:fill="FFFFFF"/>
         </w:rPr>
-        <w:t xml:space="preserve">Если принять, что </w:t>
+        <w:t xml:space="preserve">Если принять, </w:t>
+      </w:r>
+      <w:proofErr w:type="gramStart"/>
+      <w:r>
+        <w:rPr>
+          <w:shd w:val="clear" w:color="auto" w:fill="FFFFFF"/>
+        </w:rPr>
+        <w:t xml:space="preserve">что </w:t>
       </w:r>
       <m:oMath>
         <m:r>
@@ -6107,7 +6260,14 @@
         <w:rPr>
           <w:shd w:val="clear" w:color="auto" w:fill="FFFFFF"/>
         </w:rPr>
-        <w:t xml:space="preserve"> это вектор из точки </w:t>
+        <w:t xml:space="preserve"> это</w:t>
+      </w:r>
+      <w:proofErr w:type="gramEnd"/>
+      <w:r>
+        <w:rPr>
+          <w:shd w:val="clear" w:color="auto" w:fill="FFFFFF"/>
+        </w:rPr>
+        <w:t xml:space="preserve"> вектор из точки </w:t>
       </w:r>
       <m:oMath>
         <m:r>
@@ -6470,7 +6630,14 @@
         <w:rPr>
           <w:lang w:eastAsia="ru-RU"/>
         </w:rPr>
-        <w:t xml:space="preserve">Решая (3) относительно </w:t>
+        <w:t xml:space="preserve">Решая (3) </w:t>
+      </w:r>
+      <w:proofErr w:type="gramStart"/>
+      <w:r>
+        <w:rPr>
+          <w:lang w:eastAsia="ru-RU"/>
+        </w:rPr>
+        <w:t xml:space="preserve">относительно </w:t>
       </w:r>
       <m:oMath>
         <m:sSub>
@@ -6517,6 +6684,7 @@
         </w:rPr>
         <w:t>и</w:t>
       </w:r>
+      <w:proofErr w:type="gramEnd"/>
       <w:r>
         <w:rPr>
           <w:rFonts w:eastAsiaTheme="minorEastAsia"/>
@@ -7372,7 +7540,14 @@
         <w:rPr>
           <w:shd w:val="clear" w:color="auto" w:fill="FFFFFF"/>
         </w:rPr>
-        <w:t xml:space="preserve">Теперь имея координаты точки </w:t>
+        <w:t xml:space="preserve">Теперь имея координаты </w:t>
+      </w:r>
+      <w:proofErr w:type="gramStart"/>
+      <w:r>
+        <w:rPr>
+          <w:shd w:val="clear" w:color="auto" w:fill="FFFFFF"/>
+        </w:rPr>
+        <w:t xml:space="preserve">точки </w:t>
       </w:r>
       <m:oMath>
         <m:r>
@@ -7387,7 +7562,14 @@
         <w:rPr>
           <w:shd w:val="clear" w:color="auto" w:fill="FFFFFF"/>
         </w:rPr>
-        <w:t xml:space="preserve"> в мировом координатном пространстве, можно получить её проекцию на плоскость </w:t>
+        <w:t xml:space="preserve"> в</w:t>
+      </w:r>
+      <w:proofErr w:type="gramEnd"/>
+      <w:r>
+        <w:rPr>
+          <w:shd w:val="clear" w:color="auto" w:fill="FFFFFF"/>
+        </w:rPr>
+        <w:t xml:space="preserve"> мировом координатном пространстве, можно получить её проекцию на плоскость </w:t>
       </w:r>
       <m:oMath>
         <m:r>
@@ -7521,7 +7703,7 @@
           <w:lang w:eastAsia="ru-RU"/>
         </w:rPr>
       </w:pPr>
-      <w:bookmarkStart w:id="10" w:name="_Toc97669540"/>
+      <w:bookmarkStart w:id="9" w:name="_Toc97669540"/>
       <w:r>
         <w:rPr>
           <w:noProof/>
@@ -7801,7 +7983,7 @@
         </w:rPr>
         <w:t>7.2 Локальный источник света.</w:t>
       </w:r>
-      <w:bookmarkEnd w:id="10"/>
+      <w:bookmarkEnd w:id="9"/>
     </w:p>
     <w:p>
       <w:pPr>
@@ -7815,7 +7997,14 @@
         <w:rPr>
           <w:shd w:val="clear" w:color="auto" w:fill="FFFFFF"/>
         </w:rPr>
-        <w:t>Уравнение (6) для бесконечно удалённого источника света может быть обобщено для случая, когда источник света находится на конечном расстоянии от объекта. В этом случае нам понадобятся дополнительные вычисления на каждую вершину, т.к. каждая вершина имеет, в общем случае, своё собственное направление на источник света. Тем не менее, в этом случае мы тоже можем перенести большую часть вычислений в матрицу </w:t>
+        <w:t xml:space="preserve">Уравнение (6) для бесконечно удалённого источника света может быть обобщено для случая, когда источник света находится на конечном расстоянии от объекта. В этом случае нам понадобятся дополнительные вычисления на каждую вершину, т.к. каждая вершина имеет, в общем случае, своё собственное направление на источник света. Тем не менее, в этом случае мы тоже можем перенести большую часть вычислений в </w:t>
+      </w:r>
+      <w:proofErr w:type="gramStart"/>
+      <w:r>
+        <w:rPr>
+          <w:shd w:val="clear" w:color="auto" w:fill="FFFFFF"/>
+        </w:rPr>
+        <w:t>матрицу </w:t>
       </w:r>
       <m:oMath>
         <m:sSub>
@@ -7855,6 +8044,7 @@
         </w:rPr>
         <w:t>.</w:t>
       </w:r>
+      <w:proofErr w:type="gramEnd"/>
     </w:p>
     <w:p>
       <w:pPr>
@@ -7862,6 +8052,7 @@
           <w:shd w:val="clear" w:color="auto" w:fill="FFFFFF"/>
         </w:rPr>
       </w:pPr>
+      <w:proofErr w:type="gramStart"/>
       <w:r>
         <w:rPr>
           <w:shd w:val="clear" w:color="auto" w:fill="FFFFFF"/>
@@ -7881,7 +8072,14 @@
         <w:rPr>
           <w:shd w:val="clear" w:color="auto" w:fill="FFFFFF"/>
         </w:rPr>
-        <w:t xml:space="preserve"> это точка расположения источника света, то (3) принимает вид:</w:t>
+        <w:t xml:space="preserve"> это</w:t>
+      </w:r>
+      <w:proofErr w:type="gramEnd"/>
+      <w:r>
+        <w:rPr>
+          <w:shd w:val="clear" w:color="auto" w:fill="FFFFFF"/>
+        </w:rPr>
+        <w:t xml:space="preserve"> точка расположения источника света, то (3) принимает вид:</w:t>
       </w:r>
     </w:p>
     <w:p>
@@ -7890,7 +8088,7 @@
         <w:rPr>
           <w:rFonts w:eastAsiaTheme="minorEastAsia"/>
           <w:noProof/>
-          <w:lang w:val="en-US" w:eastAsia="ru-RU"/>
+          <w:lang w:eastAsia="ru-RU"/>
         </w:rPr>
       </w:pPr>
       <m:oMath>
@@ -7916,25 +8114,9 @@
         <w:rPr>
           <w:rFonts w:eastAsiaTheme="minorEastAsia"/>
           <w:noProof/>
-          <w:lang w:val="en-US" w:eastAsia="ru-RU"/>
-        </w:rPr>
-        <w:t>(</w:t>
-      </w:r>
-      <w:r>
-        <w:rPr>
-          <w:rFonts w:eastAsiaTheme="minorEastAsia"/>
-          <w:noProof/>
-          <w:lang w:val="en-US" w:eastAsia="ru-RU"/>
-        </w:rPr>
-        <w:t>9</w:t>
-      </w:r>
-      <w:r>
-        <w:rPr>
-          <w:rFonts w:eastAsiaTheme="minorEastAsia"/>
-          <w:noProof/>
-          <w:lang w:val="en-US" w:eastAsia="ru-RU"/>
-        </w:rPr>
-        <w:t>)</w:t>
+          <w:lang w:eastAsia="ru-RU"/>
+        </w:rPr>
+        <w:t>(9)</w:t>
       </w:r>
     </w:p>
     <w:p>
@@ -7947,7 +8129,14 @@
         <w:rPr>
           <w:shd w:val="clear" w:color="auto" w:fill="FFFFFF"/>
         </w:rPr>
-        <w:t xml:space="preserve">и снова нам необходимо произвести проекцию на плоскость </w:t>
+        <w:t xml:space="preserve">и снова нам необходимо произвести проекцию на </w:t>
+      </w:r>
+      <w:proofErr w:type="gramStart"/>
+      <w:r>
+        <w:rPr>
+          <w:shd w:val="clear" w:color="auto" w:fill="FFFFFF"/>
+        </w:rPr>
+        <w:t xml:space="preserve">плоскость </w:t>
       </w:r>
       <m:oMath>
         <m:r>
@@ -7962,149 +8151,44 @@
         <w:rPr>
           <w:shd w:val="clear" w:color="auto" w:fill="FFFFFF"/>
         </w:rPr>
-        <w:t>, т.ч.</w:t>
-      </w:r>
-    </w:p>
-    <w:p>
-      <w:pPr>
-        <w:jc w:val="center"/>
+        <w:t>,</w:t>
+      </w:r>
+      <w:proofErr w:type="gramEnd"/>
+      <w:r>
+        <w:rPr>
+          <w:shd w:val="clear" w:color="auto" w:fill="FFFFFF"/>
+        </w:rPr>
+        <w:t xml:space="preserve"> т.о</w:t>
+      </w:r>
+      <w:r>
+        <w:rPr>
+          <w:shd w:val="clear" w:color="auto" w:fill="FFFFFF"/>
+        </w:rPr>
+        <w:t>.</w:t>
+      </w:r>
+      <w:r>
+        <w:rPr>
+          <w:shd w:val="clear" w:color="auto" w:fill="FFFFFF"/>
+        </w:rPr>
+        <w:t xml:space="preserve"> </w:t>
+      </w:r>
+      <w:r>
         <w:rPr>
           <w:rFonts w:eastAsiaTheme="minorEastAsia"/>
         </w:rPr>
-      </w:pPr>
-    </w:p>
-    <w:p>
-      <w:pPr>
-        <w:jc w:val="center"/>
+        <w:t>(10)</w:t>
+      </w:r>
+      <w:r>
         <w:rPr>
           <w:rFonts w:eastAsiaTheme="minorEastAsia"/>
-          <w:lang w:val="en-US"/>
-        </w:rPr>
-      </w:pPr>
-      <m:oMath>
-        <m:r>
-          <w:rPr>
-            <w:rFonts w:ascii="Cambria Math" w:hAnsi="Cambria Math"/>
-          </w:rPr>
-          <m:t>α=</m:t>
-        </m:r>
-        <m:f>
-          <m:fPr>
-            <m:ctrlPr>
-              <w:rPr>
-                <w:rFonts w:ascii="Cambria Math" w:hAnsi="Cambria Math"/>
-                <w:i/>
-              </w:rPr>
-            </m:ctrlPr>
-          </m:fPr>
-          <m:num>
-            <m:r>
-              <w:rPr>
-                <w:rFonts w:ascii="Cambria Math" w:hAnsi="Cambria Math"/>
-              </w:rPr>
-              <m:t>-</m:t>
-            </m:r>
-            <m:sSub>
-              <m:sSubPr>
-                <m:ctrlPr>
-                  <w:rPr>
-                    <w:rFonts w:ascii="Cambria Math" w:hAnsi="Cambria Math"/>
-                    <w:i/>
-                  </w:rPr>
-                </m:ctrlPr>
-              </m:sSubPr>
-              <m:e>
-                <m:r>
-                  <w:rPr>
-                    <w:rFonts w:ascii="Cambria Math" w:hAnsi="Cambria Math"/>
-                  </w:rPr>
-                  <m:t>z</m:t>
-                </m:r>
-              </m:e>
-              <m:sub>
-                <m:r>
-                  <w:rPr>
-                    <w:rFonts w:ascii="Cambria Math" w:hAnsi="Cambria Math"/>
-                  </w:rPr>
-                  <m:t>p</m:t>
-                </m:r>
-              </m:sub>
-            </m:sSub>
-          </m:num>
-          <m:den>
-            <m:sSub>
-              <m:sSubPr>
-                <m:ctrlPr>
-                  <w:rPr>
-                    <w:rFonts w:ascii="Cambria Math" w:hAnsi="Cambria Math"/>
-                    <w:i/>
-                  </w:rPr>
-                </m:ctrlPr>
-              </m:sSubPr>
-              <m:e>
-                <m:r>
-                  <w:rPr>
-                    <w:rFonts w:ascii="Cambria Math" w:hAnsi="Cambria Math"/>
-                  </w:rPr>
-                  <m:t>z</m:t>
-                </m:r>
-              </m:e>
-              <m:sub>
-                <m:r>
-                  <w:rPr>
-                    <w:rFonts w:ascii="Cambria Math" w:hAnsi="Cambria Math"/>
-                  </w:rPr>
-                  <m:t>p</m:t>
-                </m:r>
-              </m:sub>
-            </m:sSub>
-            <m:r>
-              <w:rPr>
-                <w:rFonts w:ascii="Cambria Math" w:hAnsi="Cambria Math"/>
-              </w:rPr>
-              <m:t>-</m:t>
-            </m:r>
-            <m:sSub>
-              <m:sSubPr>
-                <m:ctrlPr>
-                  <w:rPr>
-                    <w:rFonts w:ascii="Cambria Math" w:hAnsi="Cambria Math"/>
-                    <w:i/>
-                  </w:rPr>
-                </m:ctrlPr>
-              </m:sSubPr>
-              <m:e>
-                <m:r>
-                  <w:rPr>
-                    <w:rFonts w:ascii="Cambria Math" w:hAnsi="Cambria Math"/>
-                  </w:rPr>
-                  <m:t>z</m:t>
-                </m:r>
-              </m:e>
-              <m:sub>
-                <m:r>
-                  <w:rPr>
-                    <w:rFonts w:ascii="Cambria Math" w:hAnsi="Cambria Math"/>
-                  </w:rPr>
-                  <m:t>l</m:t>
-                </m:r>
-              </m:sub>
-            </m:sSub>
-          </m:den>
-        </m:f>
-      </m:oMath>
+        </w:rPr>
+        <w:t>:</w:t>
+      </w:r>
       <w:r>
         <w:rPr>
           <w:rFonts w:eastAsiaTheme="minorEastAsia"/>
         </w:rPr>
         <w:tab/>
-      </w:r>
-      <w:r>
-        <w:rPr>
-          <w:rFonts w:eastAsiaTheme="minorEastAsia"/>
-          <w:lang w:val="en-US"/>
-        </w:rPr>
-        <w:t>(10)</w:t>
       </w:r>
     </w:p>
     <w:p>
@@ -9148,7 +9232,15 @@
         <w:rPr>
           <w:shd w:val="clear" w:color="auto" w:fill="FFFFFF"/>
         </w:rPr>
-        <w:t xml:space="preserve">Опять, имея координаты точки </w:t>
+        <w:lastRenderedPageBreak/>
+        <w:t xml:space="preserve">Опять, имея координаты </w:t>
+      </w:r>
+      <w:proofErr w:type="gramStart"/>
+      <w:r>
+        <w:rPr>
+          <w:shd w:val="clear" w:color="auto" w:fill="FFFFFF"/>
+        </w:rPr>
+        <w:t xml:space="preserve">точки </w:t>
       </w:r>
       <m:oMath>
         <m:r>
@@ -9163,7 +9255,14 @@
         <w:rPr>
           <w:shd w:val="clear" w:color="auto" w:fill="FFFFFF"/>
         </w:rPr>
-        <w:t xml:space="preserve"> в мировом координатном пространстве, можно записать:</w:t>
+        <w:t xml:space="preserve"> в</w:t>
+      </w:r>
+      <w:proofErr w:type="gramEnd"/>
+      <w:r>
+        <w:rPr>
+          <w:shd w:val="clear" w:color="auto" w:fill="FFFFFF"/>
+        </w:rPr>
+        <w:t xml:space="preserve"> мировом координатном пространстве, можно записать:</w:t>
       </w:r>
     </w:p>
     <w:p>
@@ -9253,7 +9352,14 @@
         <w:rPr>
           <w:shd w:val="clear" w:color="auto" w:fill="FFFFFF"/>
         </w:rPr>
-        <w:t>после чего провести гомогенизацию точки</w:t>
+        <w:t xml:space="preserve">после чего провести гомогенизацию </w:t>
+      </w:r>
+      <w:proofErr w:type="gramStart"/>
+      <w:r>
+        <w:rPr>
+          <w:shd w:val="clear" w:color="auto" w:fill="FFFFFF"/>
+        </w:rPr>
+        <w:t>точки</w:t>
       </w:r>
       <w:r>
         <w:rPr>
@@ -9302,12 +9408,30 @@
         <w:t xml:space="preserve"> </w:t>
       </w:r>
       <w:r>
+        <w:t>для</w:t>
+      </w:r>
+      <w:proofErr w:type="gramEnd"/>
+      <w:r>
         <w:rPr>
           <w:rFonts w:ascii="Helvetica" w:hAnsi="Helvetica" w:cs="Helvetica"/>
           <w:color w:val="000000"/>
           <w:shd w:val="clear" w:color="auto" w:fill="FFFFFF"/>
         </w:rPr>
-        <w:t>для получения проекции точки</w:t>
+        <w:t xml:space="preserve"> </w:t>
+      </w:r>
+      <w:r>
+        <w:t>получения</w:t>
+      </w:r>
+      <w:r>
+        <w:rPr>
+          <w:rFonts w:ascii="Helvetica" w:hAnsi="Helvetica" w:cs="Helvetica"/>
+          <w:color w:val="000000"/>
+          <w:shd w:val="clear" w:color="auto" w:fill="FFFFFF"/>
+        </w:rPr>
+        <w:t xml:space="preserve"> </w:t>
+      </w:r>
+      <w:r>
+        <w:t>проекции точки</w:t>
       </w:r>
       <w:r>
         <w:rPr>
@@ -9336,11 +9460,6 @@
         <w:t xml:space="preserve"> </w:t>
       </w:r>
       <w:r>
-        <w:rPr>
-          <w:rFonts w:ascii="Helvetica" w:hAnsi="Helvetica" w:cs="Helvetica"/>
-          <w:color w:val="000000"/>
-          <w:shd w:val="clear" w:color="auto" w:fill="FFFFFF"/>
-        </w:rPr>
         <w:t>на плоскость</w:t>
       </w:r>
       <w:r>
@@ -9383,7 +9502,7 @@
         <w:pStyle w:val="a8"/>
         <w:outlineLvl w:val="0"/>
       </w:pPr>
-      <w:bookmarkStart w:id="11" w:name="_Toc97669541"/>
+      <w:bookmarkStart w:id="10" w:name="_Toc97669541"/>
       <w:r>
         <w:t xml:space="preserve">8. Алгоритм </w:t>
       </w:r>
@@ -9396,7 +9515,7 @@
       <w:r>
         <w:t>-буфера для построения теней.</w:t>
       </w:r>
-      <w:bookmarkEnd w:id="11"/>
+      <w:bookmarkEnd w:id="10"/>
     </w:p>
     <w:p>
       <w:pPr>
@@ -9430,7 +9549,21 @@
         <w:rPr>
           <w:lang w:eastAsia="ru-RU"/>
         </w:rPr>
-        <w:t>. Впервые он был предложен Кэтмулом. Работает этот алгоритм в пространстве изображения.</w:t>
+        <w:t xml:space="preserve">. Впервые он был предложен </w:t>
+      </w:r>
+      <w:proofErr w:type="spellStart"/>
+      <w:r>
+        <w:rPr>
+          <w:lang w:eastAsia="ru-RU"/>
+        </w:rPr>
+        <w:t>Кэтмулом</w:t>
+      </w:r>
+      <w:proofErr w:type="spellEnd"/>
+      <w:r>
+        <w:rPr>
+          <w:lang w:eastAsia="ru-RU"/>
+        </w:rPr>
+        <w:t>. Работает этот алгоритм в пространстве изображения.</w:t>
       </w:r>
     </w:p>
     <w:p>
@@ -9500,14 +9633,116 @@
         <w:rPr>
           <w:lang w:eastAsia="ru-RU"/>
         </w:rPr>
-        <w:t xml:space="preserve">Другой недостаток алгоритма z-буфера состоит в трудоемкости и высокой стоимости устранения лестничного эффекта, а также реализации эффектов прозрачности и просвечивания. Поскольку алгоритм заносит пикселы в буфер кадра в произвольном порядке, то нелегко получить информацию, необходимую для методов устранения лестничного эффекта, основывающихся на предварительной фильтрации. При реализации эффектов прозрачности и </w:t>
+        <w:t>Другой недостаток алгоритма z-буфера состоит в трудоемкости и высокой стоимости устранения лестничного эффекта, а также реализации эффектов прозрачности и просвечивания. Поскольку алгоритм заносит пикселы в буфер кадра в произвольном порядке, то нелегко получить информацию, необходимую для методов устранения лестничного эффекта, основывающихся на предварительной фильтрации. При реализации эффектов прозрачности и просвечивания пикселы могут заноситься в буфер кадра в некорректном порядке, что ведет к локальным ошибкам.</w:t>
+      </w:r>
+    </w:p>
+    <w:p>
+      <w:pPr>
+        <w:ind w:firstLine="708"/>
+        <w:rPr>
+          <w:lang w:eastAsia="ru-RU"/>
+        </w:rPr>
+      </w:pPr>
+      <w:r>
+        <w:rPr>
+          <w:lang w:eastAsia="ru-RU"/>
+        </w:rPr>
+        <w:t>Хотя реализация методов устранения лестничного эффекта</w:t>
+      </w:r>
+      <w:r>
+        <w:rPr>
+          <w:lang w:eastAsia="ru-RU"/>
+        </w:rPr>
+        <w:t xml:space="preserve"> (</w:t>
+      </w:r>
+      <w:proofErr w:type="spellStart"/>
+      <w:r>
+        <w:t>aliasing</w:t>
+      </w:r>
+      <w:proofErr w:type="spellEnd"/>
+      <w:r>
+        <w:t>)</w:t>
+      </w:r>
+      <w:r>
+        <w:rPr>
+          <w:lang w:eastAsia="ru-RU"/>
+        </w:rPr>
+        <w:t xml:space="preserve">, основывающихся на </w:t>
+      </w:r>
+      <w:proofErr w:type="spellStart"/>
+      <w:r>
+        <w:rPr>
+          <w:lang w:eastAsia="ru-RU"/>
+        </w:rPr>
+        <w:t>префильтрации</w:t>
+      </w:r>
+      <w:proofErr w:type="spellEnd"/>
+      <w:r>
+        <w:rPr>
+          <w:lang w:eastAsia="ru-RU"/>
+        </w:rPr>
+        <w:t xml:space="preserve">, в принципе возможна, практически это сделать трудно. Однако относительно легко реализуются методы </w:t>
+      </w:r>
+      <w:proofErr w:type="spellStart"/>
+      <w:r>
+        <w:rPr>
+          <w:lang w:eastAsia="ru-RU"/>
+        </w:rPr>
+        <w:t>постфильтрации</w:t>
+      </w:r>
+      <w:proofErr w:type="spellEnd"/>
+      <w:r>
+        <w:rPr>
+          <w:lang w:eastAsia="ru-RU"/>
+        </w:rPr>
+        <w:t xml:space="preserve"> (усреднение </w:t>
+      </w:r>
+      <w:proofErr w:type="spellStart"/>
+      <w:r>
+        <w:rPr>
+          <w:lang w:eastAsia="ru-RU"/>
+        </w:rPr>
+        <w:t>подпикселов</w:t>
+      </w:r>
+      <w:proofErr w:type="spellEnd"/>
+      <w:r>
+        <w:rPr>
+          <w:lang w:eastAsia="ru-RU"/>
+        </w:rPr>
+        <w:t xml:space="preserve">). </w:t>
+      </w:r>
+      <w:r>
+        <w:rPr>
+          <w:lang w:eastAsia="ru-RU"/>
+        </w:rPr>
+        <w:t>В</w:t>
+      </w:r>
+      <w:r>
+        <w:rPr>
+          <w:lang w:eastAsia="ru-RU"/>
+        </w:rPr>
+        <w:t xml:space="preserve"> методах устранения </w:t>
       </w:r>
       <w:r>
         <w:rPr>
           <w:lang w:eastAsia="ru-RU"/>
         </w:rPr>
         <w:lastRenderedPageBreak/>
-        <w:t>просвечивания пикселы могут заноситься в буфер кадра в некорректном порядке, что ведет к локальным ошибкам.</w:t>
+        <w:t xml:space="preserve">лестничного эффекта, основывающихся на </w:t>
+      </w:r>
+      <w:proofErr w:type="spellStart"/>
+      <w:r>
+        <w:rPr>
+          <w:lang w:eastAsia="ru-RU"/>
+        </w:rPr>
+        <w:t>постфильтрации</w:t>
+      </w:r>
+      <w:proofErr w:type="spellEnd"/>
+      <w:r>
+        <w:rPr>
+          <w:lang w:eastAsia="ru-RU"/>
+        </w:rPr>
+        <w:t>, сцена вычисляется в таком пространстве изображения, разрешающая способность которого выше, чем разрешающая способность экрана.</w:t>
       </w:r>
     </w:p>
     <w:p>
@@ -9521,20 +9756,6 @@
         <w:rPr>
           <w:lang w:eastAsia="ru-RU"/>
         </w:rPr>
-        <w:t>Хотя реализация методов устранения лестничного эффекта, основывающихся на префильтрации, в принципе возможна, практически это сделать трудно. Однако относительно легко реализуются методы постфильтрации (усреднение подпикселов). Напомним, что в методах устранения лестничного эффекта, основывающихся на постфильтрации, сцена вычисляется в таком пространстве изображения, разрешающая способность которого выше, чем разрешающая способность экрана.</w:t>
-      </w:r>
-    </w:p>
-    <w:p>
-      <w:pPr>
-        <w:ind w:firstLine="708"/>
-        <w:rPr>
-          <w:lang w:eastAsia="ru-RU"/>
-        </w:rPr>
-      </w:pPr>
-      <w:r>
-        <w:rPr>
-          <w:lang w:eastAsia="ru-RU"/>
-        </w:rPr>
         <w:t>Поэтому возможны два подхода к устранению ле</w:t>
       </w:r>
       <w:r>
@@ -9547,7 +9768,35 @@
         <w:rPr>
           <w:lang w:eastAsia="ru-RU"/>
         </w:rPr>
-        <w:t>тничного эффекта на основе постфильтрации. В первом используется буфер кадра, заданный в пространстве изображения, разрешение которого выше, чем у экрана, и z-буфер, разрешение которого совпадает с разрешением экрана. Глубина изображения вычисляется только в центре той группы подпикселов, которая усредняется. Если для имитации расстояния от наблюдателя используется масштабирование интенсивности, то этот метод может оказаться неадекватным.</w:t>
+        <w:t xml:space="preserve">тничного эффекта на основе </w:t>
+      </w:r>
+      <w:proofErr w:type="spellStart"/>
+      <w:r>
+        <w:rPr>
+          <w:lang w:eastAsia="ru-RU"/>
+        </w:rPr>
+        <w:t>постфильтрации</w:t>
+      </w:r>
+      <w:proofErr w:type="spellEnd"/>
+      <w:r>
+        <w:rPr>
+          <w:lang w:eastAsia="ru-RU"/>
+        </w:rPr>
+        <w:t xml:space="preserve">. В первом используется буфер кадра, заданный в пространстве изображения, разрешение которого выше, чем у экрана, и z-буфер, разрешение которого совпадает с разрешением экрана. Глубина изображения вычисляется только в центре той группы </w:t>
+      </w:r>
+      <w:proofErr w:type="spellStart"/>
+      <w:r>
+        <w:rPr>
+          <w:lang w:eastAsia="ru-RU"/>
+        </w:rPr>
+        <w:t>подпикселов</w:t>
+      </w:r>
+      <w:proofErr w:type="spellEnd"/>
+      <w:r>
+        <w:rPr>
+          <w:lang w:eastAsia="ru-RU"/>
+        </w:rPr>
+        <w:t>, которая усредняется. Если для имитации расстояния от наблюдателя используется масштабирование интенсивности, то этот метод может оказаться неадекватным.</w:t>
       </w:r>
     </w:p>
     <w:p>
@@ -9658,7 +9907,15 @@
         </w:rPr>
       </w:pPr>
       <w:r>
-        <w:t>для каждого пикселя(x, y) в многоугольнике вычислить его глубину</w:t>
+        <w:t xml:space="preserve">для каждого </w:t>
+      </w:r>
+      <w:proofErr w:type="gramStart"/>
+      <w:r>
+        <w:t>пикселя(</w:t>
+      </w:r>
+      <w:proofErr w:type="gramEnd"/>
+      <w:r>
+        <w:t>x, y) в многоугольнике вычислить его глубину</w:t>
       </w:r>
       <w:r>
         <w:t xml:space="preserve"> </w:t>
@@ -9686,7 +9943,15 @@
         </w:rPr>
       </w:pPr>
       <w:r>
-        <w:t>если z(x, y) &gt; z-</w:t>
+        <w:t xml:space="preserve">если </w:t>
+      </w:r>
+      <w:proofErr w:type="gramStart"/>
+      <w:r>
+        <w:t>z(</w:t>
+      </w:r>
+      <w:proofErr w:type="gramEnd"/>
+      <w:r>
+        <w:t>x, y) &gt; z-</w:t>
       </w:r>
       <w:r>
         <w:t xml:space="preserve">буфер(x, y), то записать атрибут этого многоугольника (интенсивность, цвет и т. п.) в буфер кадра и заменить </w:t>
@@ -9712,7 +9977,15 @@
         </w:rPr>
       </w:pPr>
       <w:r>
-        <w:t>В качестве предварительного шага там, где это целесообразно, применяется удаление нелицевых граней.</w:t>
+        <w:t xml:space="preserve">В качестве предварительного шага там, где это целесообразно, применяется удаление </w:t>
+      </w:r>
+      <w:proofErr w:type="spellStart"/>
+      <w:r>
+        <w:t>нелицевых</w:t>
+      </w:r>
+      <w:proofErr w:type="spellEnd"/>
+      <w:r>
+        <w:t xml:space="preserve"> граней.</w:t>
       </w:r>
     </w:p>
     <w:p>
@@ -9816,7 +10089,11 @@
         </w:rPr>
       </w:pPr>
       <w:r>
-        <w:t xml:space="preserve">Для сканирующей строки </w:t>
+        <w:t xml:space="preserve">Для сканирующей </w:t>
+      </w:r>
+      <w:proofErr w:type="gramStart"/>
+      <w:r>
+        <w:t xml:space="preserve">строки </w:t>
       </w:r>
       <m:oMath>
         <m:r>
@@ -9839,10 +10116,21 @@
         <w:rPr>
           <w:rFonts w:eastAsiaTheme="minorEastAsia"/>
         </w:rPr>
-        <w:t xml:space="preserve">. </w:t>
-      </w:r>
-      <w:r>
-        <w:t xml:space="preserve">Поэтому глубина пиксела на этой строке, у которого </w:t>
+        <w:t>.</w:t>
+      </w:r>
+      <w:proofErr w:type="gramEnd"/>
+      <w:r>
+        <w:rPr>
+          <w:rFonts w:eastAsiaTheme="minorEastAsia"/>
+        </w:rPr>
+        <w:t xml:space="preserve"> </w:t>
+      </w:r>
+      <w:r>
+        <w:t xml:space="preserve">Поэтому глубина пиксела на этой строке, у </w:t>
+      </w:r>
+      <w:proofErr w:type="gramStart"/>
+      <w:r>
+        <w:t xml:space="preserve">которого </w:t>
       </w:r>
       <m:oMath>
         <m:sSub>
@@ -9883,7 +10171,14 @@
         <w:rPr>
           <w:rFonts w:eastAsiaTheme="minorEastAsia"/>
         </w:rPr>
-        <w:t xml:space="preserve">, </w:t>
+        <w:t>,</w:t>
+      </w:r>
+      <w:proofErr w:type="gramEnd"/>
+      <w:r>
+        <w:rPr>
+          <w:rFonts w:eastAsiaTheme="minorEastAsia"/>
+        </w:rPr>
+        <w:t xml:space="preserve"> </w:t>
       </w:r>
       <w:r>
         <w:rPr>
@@ -10117,7 +10412,6 @@
         <w:rPr>
           <w:rFonts w:eastAsiaTheme="minorEastAsia"/>
         </w:rPr>
-        <w:lastRenderedPageBreak/>
         <w:t xml:space="preserve">или </w:t>
       </w:r>
     </w:p>
@@ -10232,6 +10526,7 @@
           <w:rFonts w:eastAsiaTheme="minorEastAsia"/>
         </w:rPr>
       </w:pPr>
+      <w:proofErr w:type="gramStart"/>
       <w:r>
         <w:rPr>
           <w:rFonts w:eastAsiaTheme="minorEastAsia"/>
@@ -10250,7 +10545,14 @@
         <w:rPr>
           <w:rFonts w:eastAsiaTheme="minorEastAsia"/>
         </w:rPr>
-        <w:t xml:space="preserve">, </w:t>
+        <w:t>,</w:t>
+      </w:r>
+      <w:proofErr w:type="gramEnd"/>
+      <w:r>
+        <w:rPr>
+          <w:rFonts w:eastAsiaTheme="minorEastAsia"/>
+        </w:rPr>
+        <w:t xml:space="preserve"> </w:t>
       </w:r>
       <w:r>
         <w:rPr>
@@ -10632,7 +10934,7 @@
           <w:lang w:eastAsia="ru-RU"/>
         </w:rPr>
       </w:pPr>
-      <w:bookmarkStart w:id="12" w:name="_Toc97669542"/>
+      <w:bookmarkStart w:id="11" w:name="_Toc97669542"/>
       <w:r>
         <w:rPr>
           <w:lang w:eastAsia="ru-RU"/>
@@ -10643,9 +10945,23 @@
         <w:rPr>
           <w:lang w:eastAsia="ru-RU"/>
         </w:rPr>
-        <w:t>Алгоритм построения теней Азертона с помощью алгоритма удаления невидимых граней.</w:t>
-      </w:r>
-      <w:bookmarkEnd w:id="12"/>
+        <w:t xml:space="preserve">Алгоритм построения теней </w:t>
+      </w:r>
+      <w:proofErr w:type="spellStart"/>
+      <w:r>
+        <w:rPr>
+          <w:lang w:eastAsia="ru-RU"/>
+        </w:rPr>
+        <w:t>Азертона</w:t>
+      </w:r>
+      <w:proofErr w:type="spellEnd"/>
+      <w:r>
+        <w:rPr>
+          <w:lang w:eastAsia="ru-RU"/>
+        </w:rPr>
+        <w:t xml:space="preserve"> с помощью алгоритма удаления невидимых граней.</w:t>
+      </w:r>
+      <w:bookmarkEnd w:id="11"/>
     </w:p>
     <w:p>
       <w:pPr>
@@ -10654,18 +10970,34 @@
           <w:lang w:eastAsia="ru-RU"/>
         </w:rPr>
       </w:pPr>
-      <w:r>
-        <w:rPr>
-          <w:lang w:eastAsia="ru-RU"/>
-        </w:rPr>
-        <w:t>Азертон включил построение теней в алгоритм удаления невидимых поверхностей, основанный на ме</w:t>
-      </w:r>
-      <w:r>
-        <w:rPr>
-          <w:lang w:eastAsia="ru-RU"/>
-        </w:rPr>
-        <w:t>тоде отсечения Вейлера-Азертона</w:t>
-      </w:r>
+      <w:proofErr w:type="spellStart"/>
+      <w:r>
+        <w:rPr>
+          <w:lang w:eastAsia="ru-RU"/>
+        </w:rPr>
+        <w:t>Азертон</w:t>
+      </w:r>
+      <w:proofErr w:type="spellEnd"/>
+      <w:r>
+        <w:rPr>
+          <w:lang w:eastAsia="ru-RU"/>
+        </w:rPr>
+        <w:t xml:space="preserve"> включил построение теней в алгоритм удаления невидимых поверхностей, основанный на ме</w:t>
+      </w:r>
+      <w:r>
+        <w:rPr>
+          <w:lang w:eastAsia="ru-RU"/>
+        </w:rPr>
+        <w:t xml:space="preserve">тоде отсечения </w:t>
+      </w:r>
+      <w:proofErr w:type="spellStart"/>
+      <w:r>
+        <w:rPr>
+          <w:lang w:eastAsia="ru-RU"/>
+        </w:rPr>
+        <w:t>Вейлера-Азертона</w:t>
+      </w:r>
+      <w:proofErr w:type="spellEnd"/>
       <w:r>
         <w:rPr>
           <w:lang w:eastAsia="ru-RU"/>
@@ -10720,7 +11052,21 @@
         <w:rPr>
           <w:lang w:eastAsia="ru-RU"/>
         </w:rPr>
-        <w:t>На первом шаге с помощью алгоритма удаления невидимых поверхностей выделяются освещенные, то есть видимые из положения источника грани. Для повышения эффективности алгоритма в памяти хранятся именно они, а не грани, лежащие в тени. Если хранить теневые, то есть невидимые многоугольники, то придется запоминать и все нелицевые грани объекта, которые обычно отбрасываются до применения алгоритма удаления невидимых поверхностей. Для выпуклого многогранника это удвоило бы количество обрабатываемых граней.</w:t>
+        <w:t xml:space="preserve">На первом шаге с помощью алгоритма удаления невидимых поверхностей выделяются освещенные, то есть видимые из положения источника грани. Для повышения эффективности алгоритма в памяти хранятся именно они, а не грани, лежащие в тени. Если хранить теневые, то есть невидимые многоугольники, то придется запоминать и все </w:t>
+      </w:r>
+      <w:proofErr w:type="spellStart"/>
+      <w:r>
+        <w:rPr>
+          <w:lang w:eastAsia="ru-RU"/>
+        </w:rPr>
+        <w:t>нелицевые</w:t>
+      </w:r>
+      <w:proofErr w:type="spellEnd"/>
+      <w:r>
+        <w:rPr>
+          <w:lang w:eastAsia="ru-RU"/>
+        </w:rPr>
+        <w:t xml:space="preserve"> грани объекта, которые обычно отбрасываются до применения алгоритма удаления невидимых поверхностей. Для выпуклого многогранника это удвоило бы количество обрабатываемых граней.</w:t>
       </w:r>
     </w:p>
     <w:p>
@@ -10748,20 +11094,26 @@
         <w:rPr>
           <w:lang w:eastAsia="ru-RU"/>
         </w:rPr>
+        <w:t>Для того чтобы не получить ложных теней, сцену надо рассматривать только в пределах видимого или отсекающего объема, определенного положением источника. Иначе область вне этого объема окажется затененной</w:t>
+      </w:r>
+      <w:r>
+        <w:rPr>
+          <w:lang w:eastAsia="ru-RU"/>
+        </w:rPr>
+        <w:t>,</w:t>
+      </w:r>
+      <w:r>
+        <w:rPr>
+          <w:lang w:eastAsia="ru-RU"/>
+        </w:rPr>
+        <w:t xml:space="preserve"> и наблюдатель увидит ложные тени. Это ограничение требует также, чтобы источник не находился в пределах сцены, так как в этом случае не существует </w:t>
+      </w:r>
+      <w:r>
+        <w:rPr>
+          <w:lang w:eastAsia="ru-RU"/>
+        </w:rPr>
         <w:lastRenderedPageBreak/>
-        <w:t>Для того чтобы не получить ложных теней, сцену надо рассматривать только в пределах видимого или отсекающего объема, определенного положением источника. Иначе область вне этого объема окажется затененной</w:t>
-      </w:r>
-      <w:r>
-        <w:rPr>
-          <w:lang w:eastAsia="ru-RU"/>
-        </w:rPr>
-        <w:t>,</w:t>
-      </w:r>
-      <w:r>
-        <w:rPr>
-          <w:lang w:eastAsia="ru-RU"/>
-        </w:rPr>
-        <w:t xml:space="preserve"> и наблюдатель увидит ложные тени. Это ограничение требует также, чтобы источник не находился в пределах сцены, так как в этом случае не существует перспективного или аксонометрического преобразования с центром в источнике, которое охватывало бы всю сцену.</w:t>
+        <w:t>перспективного или аксонометрического преобразования с центром в источнике, которое охватывало бы всю сцену.</w:t>
       </w:r>
     </w:p>
     <w:p>
@@ -10816,21 +11168,252 @@
       <w:r>
         <w:rPr>
           <w:noProof/>
+        </w:rPr>
+        <mc:AlternateContent>
+          <mc:Choice Requires="wps">
+            <w:drawing>
+              <wp:anchor distT="0" distB="0" distL="114300" distR="114300" simplePos="0" relativeHeight="251689984" behindDoc="0" locked="0" layoutInCell="1" allowOverlap="1" wp14:anchorId="7E134703" wp14:editId="449849C2">
+                <wp:simplePos x="0" y="0"/>
+                <wp:positionH relativeFrom="column">
+                  <wp:posOffset>397510</wp:posOffset>
+                </wp:positionH>
+                <wp:positionV relativeFrom="paragraph">
+                  <wp:posOffset>3110230</wp:posOffset>
+                </wp:positionV>
+                <wp:extent cx="5505450" cy="635"/>
+                <wp:effectExtent l="0" t="0" r="0" b="0"/>
+                <wp:wrapTopAndBottom/>
+                <wp:docPr id="28" name="Надпись 28"/>
+                <wp:cNvGraphicFramePr/>
+                <a:graphic xmlns:a="http://schemas.openxmlformats.org/drawingml/2006/main">
+                  <a:graphicData uri="http://schemas.microsoft.com/office/word/2010/wordprocessingShape">
+                    <wps:wsp>
+                      <wps:cNvSpPr txBox="1"/>
+                      <wps:spPr>
+                        <a:xfrm>
+                          <a:off x="0" y="0"/>
+                          <a:ext cx="5505450" cy="635"/>
+                        </a:xfrm>
+                        <a:prstGeom prst="rect">
+                          <a:avLst/>
+                        </a:prstGeom>
+                        <a:solidFill>
+                          <a:prstClr val="white"/>
+                        </a:solidFill>
+                        <a:ln>
+                          <a:noFill/>
+                        </a:ln>
+                        <a:effectLst/>
+                      </wps:spPr>
+                      <wps:txbx>
+                        <w:txbxContent>
+                          <w:p>
+                            <w:pPr>
+                              <w:pStyle w:val="ad"/>
+                              <w:jc w:val="center"/>
+                              <w:rPr>
+                                <w:rStyle w:val="ae"/>
+                              </w:rPr>
+                            </w:pPr>
+                            <w:r>
+                              <w:rPr>
+                                <w:rStyle w:val="ae"/>
+                                <w:i w:val="0"/>
+                              </w:rPr>
+                              <w:t xml:space="preserve">Рисунок </w:t>
+                            </w:r>
+                            <w:r>
+                              <w:rPr>
+                                <w:rStyle w:val="ae"/>
+                                <w:i w:val="0"/>
+                              </w:rPr>
+                              <w:fldChar w:fldCharType="begin"/>
+                            </w:r>
+                            <w:r>
+                              <w:rPr>
+                                <w:rStyle w:val="ae"/>
+                                <w:i w:val="0"/>
+                              </w:rPr>
+                              <w:instrText xml:space="preserve"> SEQ Рисунок \* ARABIC </w:instrText>
+                            </w:r>
+                            <w:r>
+                              <w:rPr>
+                                <w:rStyle w:val="ae"/>
+                                <w:i w:val="0"/>
+                              </w:rPr>
+                              <w:fldChar w:fldCharType="separate"/>
+                            </w:r>
+                            <w:r>
+                              <w:rPr>
+                                <w:rStyle w:val="ae"/>
+                                <w:i w:val="0"/>
+                                <w:noProof/>
+                              </w:rPr>
+                              <w:t>12</w:t>
+                            </w:r>
+                            <w:r>
+                              <w:rPr>
+                                <w:rStyle w:val="ae"/>
+                                <w:i w:val="0"/>
+                              </w:rPr>
+                              <w:fldChar w:fldCharType="end"/>
+                            </w:r>
+                            <w:r>
+                              <w:rPr>
+                                <w:rStyle w:val="ae"/>
+                                <w:i w:val="0"/>
+                              </w:rPr>
+                              <w:t xml:space="preserve">.  Алгоритм </w:t>
+                            </w:r>
+                            <w:proofErr w:type="spellStart"/>
+                            <w:r>
+                              <w:rPr>
+                                <w:rStyle w:val="ae"/>
+                                <w:i w:val="0"/>
+                              </w:rPr>
+                              <w:t>Азертона</w:t>
+                            </w:r>
+                            <w:proofErr w:type="spellEnd"/>
+                            <w:r>
+                              <w:rPr>
+                                <w:rStyle w:val="ae"/>
+                                <w:i w:val="0"/>
+                              </w:rPr>
+                              <w:t xml:space="preserve"> построения теней</w:t>
+                            </w:r>
+                            <w:r>
+                              <w:rPr>
+                                <w:rStyle w:val="ae"/>
+                              </w:rPr>
+                              <w:t>.</w:t>
+                            </w:r>
+                          </w:p>
+                        </w:txbxContent>
+                      </wps:txbx>
+                      <wps:bodyPr rot="0" spcFirstLastPara="0" vertOverflow="overflow" horzOverflow="overflow" vert="horz" wrap="square" lIns="0" tIns="0" rIns="0" bIns="0" numCol="1" spcCol="0" rtlCol="0" fromWordArt="0" anchor="t" anchorCtr="0" forceAA="0" compatLnSpc="1">
+                        <a:prstTxWarp prst="textNoShape">
+                          <a:avLst/>
+                        </a:prstTxWarp>
+                        <a:spAutoFit/>
+                      </wps:bodyPr>
+                    </wps:wsp>
+                  </a:graphicData>
+                </a:graphic>
+              </wp:anchor>
+            </w:drawing>
+          </mc:Choice>
+          <mc:Fallback>
+            <w:pict>
+              <v:shape w14:anchorId="7E134703" id="Надпись 28" o:spid="_x0000_s1033" type="#_x0000_t202" style="position:absolute;left:0;text-align:left;margin-left:31.3pt;margin-top:244.9pt;width:433.5pt;height:.05pt;z-index:251689984;visibility:visible;mso-wrap-style:square;mso-wrap-distance-left:9pt;mso-wrap-distance-top:0;mso-wrap-distance-right:9pt;mso-wrap-distance-bottom:0;mso-position-horizontal:absolute;mso-position-horizontal-relative:text;mso-position-vertical:absolute;mso-position-vertical-relative:text;v-text-anchor:top" o:gfxdata="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" stroked="f">
+                <v:textbox style="mso-fit-shape-to-text:t" inset="0,0,0,0">
+                  <w:txbxContent>
+                    <w:p>
+                      <w:pPr>
+                        <w:pStyle w:val="ad"/>
+                        <w:jc w:val="center"/>
+                        <w:rPr>
+                          <w:rStyle w:val="ae"/>
+                        </w:rPr>
+                      </w:pPr>
+                      <w:r>
+                        <w:rPr>
+                          <w:rStyle w:val="ae"/>
+                          <w:i w:val="0"/>
+                        </w:rPr>
+                        <w:t xml:space="preserve">Рисунок </w:t>
+                      </w:r>
+                      <w:r>
+                        <w:rPr>
+                          <w:rStyle w:val="ae"/>
+                          <w:i w:val="0"/>
+                        </w:rPr>
+                        <w:fldChar w:fldCharType="begin"/>
+                      </w:r>
+                      <w:r>
+                        <w:rPr>
+                          <w:rStyle w:val="ae"/>
+                          <w:i w:val="0"/>
+                        </w:rPr>
+                        <w:instrText xml:space="preserve"> SEQ Рисунок \* ARABIC </w:instrText>
+                      </w:r>
+                      <w:r>
+                        <w:rPr>
+                          <w:rStyle w:val="ae"/>
+                          <w:i w:val="0"/>
+                        </w:rPr>
+                        <w:fldChar w:fldCharType="separate"/>
+                      </w:r>
+                      <w:r>
+                        <w:rPr>
+                          <w:rStyle w:val="ae"/>
+                          <w:i w:val="0"/>
+                          <w:noProof/>
+                        </w:rPr>
+                        <w:t>12</w:t>
+                      </w:r>
+                      <w:r>
+                        <w:rPr>
+                          <w:rStyle w:val="ae"/>
+                          <w:i w:val="0"/>
+                        </w:rPr>
+                        <w:fldChar w:fldCharType="end"/>
+                      </w:r>
+                      <w:r>
+                        <w:rPr>
+                          <w:rStyle w:val="ae"/>
+                          <w:i w:val="0"/>
+                        </w:rPr>
+                        <w:t xml:space="preserve">.  Алгоритм </w:t>
+                      </w:r>
+                      <w:proofErr w:type="spellStart"/>
+                      <w:r>
+                        <w:rPr>
+                          <w:rStyle w:val="ae"/>
+                          <w:i w:val="0"/>
+                        </w:rPr>
+                        <w:t>Азертона</w:t>
+                      </w:r>
+                      <w:proofErr w:type="spellEnd"/>
+                      <w:r>
+                        <w:rPr>
+                          <w:rStyle w:val="ae"/>
+                          <w:i w:val="0"/>
+                        </w:rPr>
+                        <w:t xml:space="preserve"> построения теней</w:t>
+                      </w:r>
+                      <w:r>
+                        <w:rPr>
+                          <w:rStyle w:val="ae"/>
+                        </w:rPr>
+                        <w:t>.</w:t>
+                      </w:r>
+                    </w:p>
+                  </w:txbxContent>
+                </v:textbox>
+                <w10:wrap type="topAndBottom"/>
+              </v:shape>
+            </w:pict>
+          </mc:Fallback>
+        </mc:AlternateContent>
+      </w:r>
+      <w:r>
+        <w:rPr>
+          <w:noProof/>
           <w:lang w:eastAsia="ru-RU"/>
         </w:rPr>
         <w:drawing>
-          <wp:anchor distT="0" distB="0" distL="114300" distR="114300" simplePos="0" relativeHeight="251678720" behindDoc="0" locked="0" layoutInCell="1" allowOverlap="1">
+          <wp:anchor distT="0" distB="0" distL="114300" distR="114300" simplePos="0" relativeHeight="251687936" behindDoc="0" locked="0" layoutInCell="1" allowOverlap="1">
             <wp:simplePos x="0" y="0"/>
             <wp:positionH relativeFrom="margin">
               <wp:align>center</wp:align>
             </wp:positionH>
             <wp:positionV relativeFrom="paragraph">
-              <wp:posOffset>603250</wp:posOffset>
+              <wp:posOffset>700645</wp:posOffset>
             </wp:positionV>
-            <wp:extent cx="3449955" cy="2672080"/>
-            <wp:effectExtent l="0" t="0" r="0" b="0"/>
+            <wp:extent cx="5505450" cy="2352675"/>
+            <wp:effectExtent l="0" t="0" r="0" b="9525"/>
             <wp:wrapTopAndBottom/>
-            <wp:docPr id="6" name="Рисунок 6" descr="рис. 28.2"/>
+            <wp:docPr id="27" name="Рисунок 27"/>
             <wp:cNvGraphicFramePr>
               <a:graphicFrameLocks xmlns:a="http://schemas.openxmlformats.org/drawingml/2006/main" noChangeAspect="1"/>
             </wp:cNvGraphicFramePr>
@@ -10838,12 +11421,10 @@
               <a:graphicData uri="http://schemas.openxmlformats.org/drawingml/2006/picture">
                 <pic:pic xmlns:pic="http://schemas.openxmlformats.org/drawingml/2006/picture">
                   <pic:nvPicPr>
-                    <pic:cNvPr id="0" name="Picture 3" descr="рис. 28.2"/>
-                    <pic:cNvPicPr>
-                      <a:picLocks noChangeAspect="1" noChangeArrowheads="1"/>
-                    </pic:cNvPicPr>
+                    <pic:cNvPr id="1" name=""/>
+                    <pic:cNvPicPr/>
                   </pic:nvPicPr>
-                  <pic:blipFill rotWithShape="1">
+                  <pic:blipFill>
                     <a:blip r:embed="rId18">
                       <a:extLst>
                         <a:ext uri="{28A0092B-C50C-407E-A947-70E740481C1C}">
@@ -10851,38 +11432,31 @@
                         </a:ext>
                       </a:extLst>
                     </a:blip>
-                    <a:srcRect b="5973"/>
-                    <a:stretch/>
+                    <a:stretch>
+                      <a:fillRect/>
+                    </a:stretch>
                   </pic:blipFill>
-                  <pic:spPr bwMode="auto">
+                  <pic:spPr>
                     <a:xfrm>
                       <a:off x="0" y="0"/>
-                      <a:ext cx="3449955" cy="2672080"/>
+                      <a:ext cx="5505450" cy="2352675"/>
                     </a:xfrm>
                     <a:prstGeom prst="rect">
                       <a:avLst/>
                     </a:prstGeom>
-                    <a:noFill/>
-                    <a:ln>
-                      <a:noFill/>
-                    </a:ln>
-                    <a:extLst>
-                      <a:ext uri="{53640926-AAD7-44D8-BBD7-CCE9431645EC}">
-                        <a14:shadowObscured xmlns:a14="http://schemas.microsoft.com/office/drawing/2010/main"/>
-                      </a:ext>
-                    </a:extLst>
                   </pic:spPr>
                 </pic:pic>
               </a:graphicData>
             </a:graphic>
-            <wp14:sizeRelH relativeFrom="margin">
-              <wp14:pctWidth>0</wp14:pctWidth>
-            </wp14:sizeRelH>
-            <wp14:sizeRelV relativeFrom="margin">
-              <wp14:pctHeight>0</wp14:pctHeight>
-            </wp14:sizeRelV>
           </wp:anchor>
         </w:drawing>
+      </w:r>
+      <w:r>
+        <w:rPr>
+          <w:noProof/>
+          <w:lang w:eastAsia="ru-RU"/>
+        </w:rPr>
+        <w:t xml:space="preserve"> </w:t>
       </w:r>
       <w:r>
         <w:rPr>
@@ -10970,7 +11544,7 @@
                                 <w:i w:val="0"/>
                                 <w:noProof/>
                               </w:rPr>
-                              <w:t>12</w:t>
+                              <w:t>13</w:t>
                             </w:r>
                             <w:r>
                               <w:rPr>
@@ -10984,7 +11558,23 @@
                                 <w:rStyle w:val="ae"/>
                                 <w:i w:val="0"/>
                               </w:rPr>
-                              <w:t>. Алгоритм Азертона построения теней.</w:t>
+                              <w:t xml:space="preserve">. Алгоритм </w:t>
+                            </w:r>
+                            <w:proofErr w:type="spellStart"/>
+                            <w:r>
+                              <w:rPr>
+                                <w:rStyle w:val="ae"/>
+                                <w:i w:val="0"/>
+                              </w:rPr>
+                              <w:t>Азертона</w:t>
+                            </w:r>
+                            <w:proofErr w:type="spellEnd"/>
+                            <w:r>
+                              <w:rPr>
+                                <w:rStyle w:val="ae"/>
+                                <w:i w:val="0"/>
+                              </w:rPr>
+                              <w:t xml:space="preserve"> построения теней.</w:t>
                             </w:r>
                           </w:p>
                         </w:txbxContent>
@@ -11003,7 +11593,7 @@
           </mc:Choice>
           <mc:Fallback>
             <w:pict>
-              <v:shape w14:anchorId="4D46651E" id="Надпись 9" o:spid="_x0000_s1033" type="#_x0000_t202" style="position:absolute;left:0;text-align:left;margin-left:0;margin-top:254.2pt;width:286.6pt;height:.05pt;z-index:251656190;visibility:visible;mso-wrap-style:square;mso-wrap-distance-left:9pt;mso-wrap-distance-top:0;mso-wrap-distance-right:9pt;mso-wrap-distance-bottom:0;mso-position-horizontal:center;mso-position-horizontal-relative:margin;mso-position-vertical:absolute;mso-position-vertical-relative:text;v-text-anchor:top" o:gfxdata="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" stroked="f">
+              <v:shape w14:anchorId="4D46651E" id="Надпись 9" o:spid="_x0000_s1034" type="#_x0000_t202" style="position:absolute;left:0;text-align:left;margin-left:0;margin-top:254.2pt;width:286.6pt;height:.05pt;z-index:251656190;visibility:visible;mso-wrap-style:square;mso-wrap-distance-left:9pt;mso-wrap-distance-top:0;mso-wrap-distance-right:9pt;mso-wrap-distance-bottom:0;mso-position-horizontal:center;mso-position-horizontal-relative:margin;mso-position-vertical:absolute;mso-position-vertical-relative:text;v-text-anchor:top" o:gfxdata="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" stroked="f">
                 <v:textbox style="mso-fit-shape-to-text:t" inset="0,0,0,0">
                   <w:txbxContent>
                     <w:p>
@@ -11049,7 +11639,7 @@
                           <w:i w:val="0"/>
                           <w:noProof/>
                         </w:rPr>
-                        <w:t>12</w:t>
+                        <w:t>13</w:t>
                       </w:r>
                       <w:r>
                         <w:rPr>
@@ -11063,7 +11653,23 @@
                           <w:rStyle w:val="ae"/>
                           <w:i w:val="0"/>
                         </w:rPr>
-                        <w:t>. Алгоритм Азертона построения теней.</w:t>
+                        <w:t xml:space="preserve">. Алгоритм </w:t>
+                      </w:r>
+                      <w:proofErr w:type="spellStart"/>
+                      <w:r>
+                        <w:rPr>
+                          <w:rStyle w:val="ae"/>
+                          <w:i w:val="0"/>
+                        </w:rPr>
+                        <w:t>Азертона</w:t>
+                      </w:r>
+                      <w:proofErr w:type="spellEnd"/>
+                      <w:r>
+                        <w:rPr>
+                          <w:rStyle w:val="ae"/>
+                          <w:i w:val="0"/>
+                        </w:rPr>
+                        <w:t xml:space="preserve"> построения теней.</w:t>
                       </w:r>
                     </w:p>
                   </w:txbxContent>
@@ -11095,7 +11701,7 @@
           <w:lang w:eastAsia="ru-RU"/>
         </w:rPr>
       </w:pPr>
-      <w:bookmarkStart w:id="13" w:name="_Toc97669543"/>
+      <w:bookmarkStart w:id="12" w:name="_Toc97669543"/>
       <w:r>
         <w:rPr>
           <w:lang w:eastAsia="ru-RU"/>
@@ -11114,7 +11720,7 @@
         </w:rPr>
         <w:t xml:space="preserve"> тени.</w:t>
       </w:r>
-      <w:bookmarkEnd w:id="13"/>
+      <w:bookmarkEnd w:id="12"/>
     </w:p>
     <w:p>
       <w:pPr>
@@ -11152,7 +11758,21 @@
             <w:rStyle w:val="aa"/>
             <w:lang w:eastAsia="ru-RU"/>
           </w:rPr>
-          <w:t>[9]</w:t>
+          <w:t>[</w:t>
+        </w:r>
+        <w:r>
+          <w:rPr>
+            <w:rStyle w:val="aa"/>
+            <w:lang w:eastAsia="ru-RU"/>
+          </w:rPr>
+          <w:t>9</w:t>
+        </w:r>
+        <w:r>
+          <w:rPr>
+            <w:rStyle w:val="aa"/>
+            <w:lang w:eastAsia="ru-RU"/>
+          </w:rPr>
+          <w:t>]</w:t>
         </w:r>
       </w:hyperlink>
       <w:r>
@@ -11173,7 +11793,13 @@
           <w:lang w:eastAsia="ru-RU"/>
         </w:rPr>
         <w:tab/>
-        <w:t xml:space="preserve">Существует несколько методик размытия границы тени на фиксированную величину. Так же имеются методы вычисления мягких теней. Резкие тени в компьютерной графике рассчитываются от точечных источников света, то мягкие – от протяженных. </w:t>
+        <w:t xml:space="preserve">Существует несколько методик размытия границы тени на фиксированную величину. Так же имеются методы вычисления мягких теней. Резкие тени в компьютерной графике рассчитываются от точечных источников света, </w:t>
+      </w:r>
+      <w:r>
+        <w:rPr>
+          <w:lang w:eastAsia="ru-RU"/>
+        </w:rPr>
+        <w:t>а мягкие – от протяженных.</w:t>
       </w:r>
     </w:p>
     <w:p>
@@ -11190,75 +11816,81 @@
         </w:rPr>
         <w:tab/>
       </w:r>
-      <w:bookmarkStart w:id="14" w:name="_Toc97669544"/>
+      <w:bookmarkStart w:id="13" w:name="_Toc97669544"/>
       <w:r>
         <w:rPr>
           <w:i/>
         </w:rPr>
         <w:t>10.1 Метод теневых карт.</w:t>
       </w:r>
-      <w:bookmarkEnd w:id="14"/>
+      <w:bookmarkEnd w:id="13"/>
     </w:p>
     <w:p>
       <w:pPr>
         <w:ind w:firstLine="708"/>
       </w:pPr>
       <w:r>
+        <w:t xml:space="preserve">Данный метод основан на алгоритме </w:t>
+      </w:r>
+      <w:r>
+        <w:rPr>
+          <w:lang w:val="en-US"/>
+        </w:rPr>
+        <w:t>Single</w:t>
+      </w:r>
+      <w:r>
+        <w:t xml:space="preserve"> </w:t>
+      </w:r>
+      <w:r>
+        <w:rPr>
+          <w:lang w:val="en-US"/>
+        </w:rPr>
+        <w:t>Sample</w:t>
+      </w:r>
+      <w:r>
+        <w:t xml:space="preserve"> </w:t>
+      </w:r>
+      <w:r>
+        <w:rPr>
+          <w:lang w:val="en-US"/>
+        </w:rPr>
+        <w:t>Soft</w:t>
+      </w:r>
+      <w:r>
+        <w:t xml:space="preserve"> </w:t>
+      </w:r>
+      <w:r>
+        <w:rPr>
+          <w:lang w:val="en-US"/>
+        </w:rPr>
+        <w:t>Shadows</w:t>
+      </w:r>
+      <w:r>
+        <w:t>.</w:t>
+      </w:r>
+      <w:r>
+        <w:t xml:space="preserve"> </w:t>
+      </w:r>
+    </w:p>
+    <w:p>
+      <w:pPr>
+        <w:rPr>
+          <w:lang w:eastAsia="ru-RU"/>
+        </w:rPr>
+      </w:pPr>
+      <w:r>
+        <w:rPr>
+          <w:lang w:eastAsia="ru-RU"/>
+        </w:rPr>
+        <w:tab/>
+        <w:t xml:space="preserve">В соответствии с алгоритмом теневых карт формируется теневая карта, которая представляет собой матрицу видимых со стороны источника света точек и расстояния до них. Для определения освещённости точки сцены или её затенения для неё вычисляется расстояние </w:t>
+      </w:r>
+      <w:r>
+        <w:rPr>
+          <w:lang w:eastAsia="ru-RU"/>
+        </w:rPr>
         <w:lastRenderedPageBreak/>
-        <w:t xml:space="preserve">Данный метод основан на алгоритме </w:t>
-      </w:r>
-      <w:r>
-        <w:rPr>
-          <w:lang w:val="en-US"/>
-        </w:rPr>
-        <w:t>Single</w:t>
-      </w:r>
-      <w:r>
-        <w:t xml:space="preserve"> </w:t>
-      </w:r>
-      <w:r>
-        <w:rPr>
-          <w:lang w:val="en-US"/>
-        </w:rPr>
-        <w:t>Sample</w:t>
-      </w:r>
-      <w:r>
-        <w:t xml:space="preserve"> </w:t>
-      </w:r>
-      <w:r>
-        <w:rPr>
-          <w:lang w:val="en-US"/>
-        </w:rPr>
-        <w:t>Soft</w:t>
-      </w:r>
-      <w:r>
-        <w:t xml:space="preserve"> </w:t>
-      </w:r>
-      <w:r>
-        <w:rPr>
-          <w:lang w:val="en-US"/>
-        </w:rPr>
-        <w:t>Shadows</w:t>
-      </w:r>
-      <w:r>
-        <w:t>.</w:t>
-      </w:r>
-      <w:r>
-        <w:t xml:space="preserve"> </w:t>
-      </w:r>
-    </w:p>
-    <w:p>
-      <w:pPr>
-        <w:rPr>
-          <w:lang w:eastAsia="ru-RU"/>
-        </w:rPr>
-      </w:pPr>
-      <w:r>
-        <w:rPr>
-          <w:lang w:eastAsia="ru-RU"/>
-        </w:rPr>
-        <w:tab/>
-        <w:t xml:space="preserve">В соответствии с алгоритмом теневых карт формируется теневая карта, которая представляет собой матрицу видимых со стороны источника света точек и расстояния до них. Для определения освещённости точки сцены или её затенения для неё вычисляется расстояние от источника света и сравнивается со значением из теневой карты для соответствующей позиции. </w:t>
+        <w:t xml:space="preserve">от источника света и сравнивается со значением из теневой карты для соответствующей позиции. </w:t>
       </w:r>
       <w:r>
         <w:rPr>
@@ -11298,7 +11930,19 @@
         <w:rPr>
           <w:lang w:eastAsia="ru-RU"/>
         </w:rPr>
-        <w:t>. Если же ни одной точки освещённости рядом не находится, то данная точка считается полностью затенённой. Таким образом граница тени размывается и во внешнюю сторону, и во внутреннюю, образую полутень.</w:t>
+        <w:t>. Если же ни одной точки освещённости рядом не находится, то данная точка считается полностью затенённой. Таким образом граница тени размывается и во внешнюю с</w:t>
+      </w:r>
+      <w:r>
+        <w:rPr>
+          <w:lang w:eastAsia="ru-RU"/>
+        </w:rPr>
+        <w:t>торону, и во внутреннюю, образуя</w:t>
+      </w:r>
+      <w:r>
+        <w:rPr>
+          <w:lang w:eastAsia="ru-RU"/>
+        </w:rPr>
+        <w:t xml:space="preserve"> полутень.</w:t>
       </w:r>
     </w:p>
     <w:p>
@@ -11425,7 +12069,7 @@
           <w:i w:val="0"/>
           <w:noProof/>
         </w:rPr>
-        <w:t>13</w:t>
+        <w:t>14</w:t>
       </w:r>
       <w:r>
         <w:rPr>
@@ -11454,7 +12098,15 @@
         <w:ind w:firstLine="708"/>
       </w:pPr>
       <w:r>
-        <w:t>Недостатки данного алгоритма: алиасинг (ошибочное затенение), протечки света (тёмные пятна на стыках) и темные полосы на границах смежных плоскостей.</w:t>
+        <w:t xml:space="preserve">Недостатки данного алгоритма: </w:t>
+      </w:r>
+      <w:proofErr w:type="spellStart"/>
+      <w:r>
+        <w:t>алиасинг</w:t>
+      </w:r>
+      <w:proofErr w:type="spellEnd"/>
+      <w:r>
+        <w:t>, протечки света (тёмные пятна на стыках) и темные полосы на границах смежных плоскостей.</w:t>
       </w:r>
     </w:p>
     <w:p>
@@ -11468,14 +12120,20 @@
       <w:r>
         <w:tab/>
       </w:r>
-      <w:bookmarkStart w:id="15" w:name="_Toc97669545"/>
+      <w:bookmarkStart w:id="14" w:name="_Toc97669545"/>
       <w:r>
         <w:rPr>
           <w:i/>
         </w:rPr>
-        <w:t>10.2 Построение мягких тканей на основе алгоритма теневых объёмов.</w:t>
-      </w:r>
-      <w:bookmarkEnd w:id="15"/>
+        <w:t>10.2 Построение мягких те</w:t>
+      </w:r>
+      <w:r>
+        <w:rPr>
+          <w:i/>
+        </w:rPr>
+        <w:t>ней на основе алгоритма теневых объёмов.</w:t>
+      </w:r>
+      <w:bookmarkEnd w:id="14"/>
     </w:p>
     <w:p>
       <w:r>
@@ -11486,7 +12144,27 @@
     <w:p>
       <w:r>
         <w:tab/>
-        <w:t>Если теневой объём вытягивается от точечного источника света через силуэтные ребра объекта, то полученные клинья могут быть получены только от протяженных источников света. К силуэтному ребру объекта проводят плоскости, касательные противоположным сторонам освещения. Эти грани образуют полутеневой клин. Всё, что попало в область пенумембрального клина лежит в области полутени. Чтобы вычислить освещённость в любой из точек полутени, необходимо определить, какую часть источника света видно из этой точки.</w:t>
+        <w:t>Если теневой объём вытягивается от точечного источника света через силуэтные ребра объекта, то полученные клинья могут быть получены только от протяженных источников света. К силуэтному ребру объекта проводят плоскости, касательные противоположным сторонам освещения. Эти грани образуют полутеневой</w:t>
+      </w:r>
+      <w:r>
+        <w:t xml:space="preserve"> (</w:t>
+      </w:r>
+      <w:proofErr w:type="spellStart"/>
+      <w:r>
+        <w:t>пенумембральный</w:t>
+      </w:r>
+      <w:proofErr w:type="spellEnd"/>
+      <w:r>
+        <w:t>)</w:t>
+      </w:r>
+      <w:r>
+        <w:t xml:space="preserve"> клин. Всё, что попало в область </w:t>
+      </w:r>
+      <w:r>
+        <w:t xml:space="preserve">полутеневого </w:t>
+      </w:r>
+      <w:r>
+        <w:t>клина лежит в области полутени. Чтобы вычислить освещённость в любой из точек полутени, необходимо определить, какую часть источника света видно из этой точки.</w:t>
       </w:r>
     </w:p>
     <w:p>
@@ -11577,7 +12255,7 @@
                                 <w:i w:val="0"/>
                                 <w:noProof/>
                               </w:rPr>
-                              <w:t>14</w:t>
+                              <w:t>15</w:t>
                             </w:r>
                             <w:r>
                               <w:rPr>
@@ -11616,7 +12294,7 @@
           </mc:Choice>
           <mc:Fallback>
             <w:pict>
-              <v:shape w14:anchorId="27F39947" id="Надпись 24" o:spid="_x0000_s1034" type="#_x0000_t202" style="position:absolute;left:0;text-align:left;margin-left:0;margin-top:157.2pt;width:211.2pt;height:29.2pt;z-index:251682816;visibility:visible;mso-wrap-style:square;mso-width-percent:0;mso-height-percent:0;mso-wrap-distance-left:9pt;mso-wrap-distance-top:0;mso-wrap-distance-right:9pt;mso-wrap-distance-bottom:0;mso-position-horizontal:center;mso-position-horizontal-relative:margin;mso-position-vertical:absolute;mso-position-vertical-relative:text;mso-width-percent:0;mso-height-percent:0;mso-width-relative:margin;mso-height-relative:margin;v-text-anchor:top" o:gfxdata="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" stroked="f">
+              <v:shape w14:anchorId="27F39947" id="Надпись 24" o:spid="_x0000_s1035" type="#_x0000_t202" style="position:absolute;left:0;text-align:left;margin-left:0;margin-top:157.2pt;width:211.2pt;height:29.2pt;z-index:251682816;visibility:visible;mso-wrap-style:square;mso-width-percent:0;mso-height-percent:0;mso-wrap-distance-left:9pt;mso-wrap-distance-top:0;mso-wrap-distance-right:9pt;mso-wrap-distance-bottom:0;mso-position-horizontal:center;mso-position-horizontal-relative:margin;mso-position-vertical:absolute;mso-position-vertical-relative:text;mso-width-percent:0;mso-height-percent:0;mso-width-relative:margin;mso-height-relative:margin;v-text-anchor:top" o:gfxdata="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" stroked="f">
                 <v:textbox inset="0,0,0,0">
                   <w:txbxContent>
                     <w:p>
@@ -11662,7 +12340,7 @@
                           <w:i w:val="0"/>
                           <w:noProof/>
                         </w:rPr>
-                        <w:t>14</w:t>
+                        <w:t>15</w:t>
                       </w:r>
                       <w:r>
                         <w:rPr>
@@ -11755,7 +12433,13 @@
         <w:t>В реальном времени очень трудно построить плоскость, проходящую через ребро объекта и касательную к объёмному источнику света произвольной формы. Это потребует дополнительных компьютерных мощностей. Для построения грани полутеневого клина можно воспользоваться следующим приближением. Каждой вершине силуэта приводятся в соответствие две противоположные точки на источнике света. Эти точки находятся в результате пересечения границы источника линией, параллельной некоторому вектору, представляющему собой</w:t>
       </w:r>
       <w:r>
-        <w:t xml:space="preserve"> интерполированную нормаль в вершине силуэта. Через одну из этих точек и соответствующую вершину силуэта вытягивается грань полутеневого клина. А другую – грань теневого объёма.</w:t>
+        <w:t xml:space="preserve"> интерполированную нормаль в вершине силуэта. Через одну из этих точек и соответствующую вершину силуэта вытягивается грань полутеневого клина. А </w:t>
+      </w:r>
+      <w:r>
+        <w:t xml:space="preserve">через </w:t>
+      </w:r>
+      <w:r>
+        <w:t>другую – грань теневого объёма.</w:t>
       </w:r>
     </w:p>
     <w:p>
@@ -11775,14 +12459,14 @@
       <w:r>
         <w:tab/>
       </w:r>
-      <w:bookmarkStart w:id="16" w:name="_Toc97669546"/>
+      <w:bookmarkStart w:id="15" w:name="_Toc97669546"/>
       <w:r>
         <w:rPr>
           <w:i/>
         </w:rPr>
         <w:t>10.3 Построение мягких теней на основе алгоритма обратной рекурсивной лучевой трассировки.</w:t>
       </w:r>
-      <w:bookmarkEnd w:id="16"/>
+      <w:bookmarkEnd w:id="15"/>
     </w:p>
     <w:p>
       <w:r>
@@ -11877,7 +12561,7 @@
                                 <w:i w:val="0"/>
                                 <w:noProof/>
                               </w:rPr>
-                              <w:t>15</w:t>
+                              <w:t>16</w:t>
                             </w:r>
                             <w:r>
                               <w:rPr>
@@ -11910,7 +12594,7 @@
           </mc:Choice>
           <mc:Fallback>
             <w:pict>
-              <v:shape w14:anchorId="268D8D64" id="Надпись 26" o:spid="_x0000_s1035" type="#_x0000_t202" style="position:absolute;left:0;text-align:left;margin-left:444.9pt;margin-top:182.05pt;width:496.1pt;height:.05pt;z-index:251685888;visibility:visible;mso-wrap-style:square;mso-wrap-distance-left:9pt;mso-wrap-distance-top:0;mso-wrap-distance-right:9pt;mso-wrap-distance-bottom:0;mso-position-horizontal:right;mso-position-horizontal-relative:margin;mso-position-vertical:absolute;mso-position-vertical-relative:text;v-text-anchor:top" o:gfxdata="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" stroked="f">
+              <v:shape w14:anchorId="268D8D64" id="Надпись 26" o:spid="_x0000_s1036" type="#_x0000_t202" style="position:absolute;left:0;text-align:left;margin-left:444.9pt;margin-top:182.05pt;width:496.1pt;height:.05pt;z-index:251685888;visibility:visible;mso-wrap-style:square;mso-wrap-distance-left:9pt;mso-wrap-distance-top:0;mso-wrap-distance-right:9pt;mso-wrap-distance-bottom:0;mso-position-horizontal:right;mso-position-horizontal-relative:margin;mso-position-vertical:absolute;mso-position-vertical-relative:text;v-text-anchor:top" o:gfxdata="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" stroked="f">
                 <v:textbox style="mso-fit-shape-to-text:t" inset="0,0,0,0">
                   <w:txbxContent>
                     <w:p>
@@ -11956,7 +12640,7 @@
                           <w:i w:val="0"/>
                           <w:noProof/>
                         </w:rPr>
-                        <w:t>15</w:t>
+                        <w:t>16</w:t>
                       </w:r>
                       <w:r>
                         <w:rPr>
@@ -12041,7 +12725,13 @@
         <w:t xml:space="preserve">С помощью алгоритма обратной рекурсивной лучевой трассировки </w:t>
       </w:r>
       <w:r>
-        <w:t>можно рассчитать освещение только от точечных источников света и получить соответственно чёткие, резкие тени. Тем не менее, существуют методы получения мягких теней на основе лучевой трассировки. Например, можно получить мягкие тени, как от протяженных источников, если вместо одного испускать к источнику света несколько лучей с определённым шагом.</w:t>
+        <w:t xml:space="preserve">можно рассчитать освещение только от точечных источников света и получить соответственно чёткие, резкие тени. Тем не менее, существуют методы получения мягких теней на основе лучевой трассировки. Например, можно получить мягкие тени, как от протяженных источников, если вместо одного испускать к источнику света несколько лучей с определённым </w:t>
+      </w:r>
+      <w:r>
+        <w:t xml:space="preserve">угловым </w:t>
+      </w:r>
+      <w:r>
+        <w:t>шагом.</w:t>
       </w:r>
     </w:p>
     <w:p>
@@ -12061,7 +12751,7 @@
         <w:pStyle w:val="a8"/>
         <w:outlineLvl w:val="0"/>
       </w:pPr>
-      <w:bookmarkStart w:id="17" w:name="_Toc97669547"/>
+      <w:bookmarkStart w:id="16" w:name="_Toc97669547"/>
       <w:r>
         <w:lastRenderedPageBreak/>
         <w:t xml:space="preserve">11. </w:t>
@@ -12069,7 +12759,7 @@
       <w:r>
         <w:t>Алгоритмы, учитывающие глобальное освещение.</w:t>
       </w:r>
-      <w:bookmarkEnd w:id="17"/>
+      <w:bookmarkEnd w:id="16"/>
     </w:p>
     <w:p>
       <w:pPr>
@@ -12252,6 +12942,7 @@
           <w:lang w:eastAsia="ru-RU"/>
         </w:rPr>
       </w:pPr>
+      <w:proofErr w:type="spellStart"/>
       <w:r>
         <w:rPr>
           <w:rFonts w:eastAsia="Times New Roman"/>
@@ -12260,6 +12951,7 @@
         </w:rPr>
         <w:t>излучательность</w:t>
       </w:r>
+      <w:proofErr w:type="spellEnd"/>
       <w:r>
         <w:rPr>
           <w:rFonts w:eastAsia="Times New Roman"/>
@@ -12458,6 +13150,8 @@
           <w:lang w:eastAsia="ru-RU"/>
         </w:rPr>
       </w:pPr>
+      <w:bookmarkStart w:id="17" w:name="_GoBack"/>
+      <w:bookmarkEnd w:id="17"/>
       <w:r>
         <w:rPr>
           <w:rFonts w:eastAsia="Times New Roman"/>
@@ -12483,7 +13177,25 @@
           <w:lang w:eastAsia="ru-RU"/>
         </w:rPr>
         <w:lastRenderedPageBreak/>
-        <w:t>Алгоритм просчета излучательности фундаментально отличается от алгоритма трассирования лучей. Вместо вычисления цвета каждого пиксела итогового изображения этот алгоритм просчитывает интенсивность каждой точки пространства сцены. Поверхности всех объектов разбиваются на элементы (небольшие по площади) и для каждого из них вычисляется, сколько света он излучает на остальные элементы. Этот алгоритм, изобретенный в 1960-х годах, был значительно модернизирован в 1988 году и получил название </w:t>
+        <w:t xml:space="preserve">Алгоритм просчета </w:t>
+      </w:r>
+      <w:proofErr w:type="spellStart"/>
+      <w:r>
+        <w:rPr>
+          <w:rFonts w:eastAsia="Times New Roman"/>
+          <w:szCs w:val="24"/>
+          <w:lang w:eastAsia="ru-RU"/>
+        </w:rPr>
+        <w:t>излучательности</w:t>
+      </w:r>
+      <w:proofErr w:type="spellEnd"/>
+      <w:r>
+        <w:rPr>
+          <w:rFonts w:eastAsia="Times New Roman"/>
+          <w:szCs w:val="24"/>
+          <w:lang w:eastAsia="ru-RU"/>
+        </w:rPr>
+        <w:t xml:space="preserve"> фундаментально отличается от алгоритма трассирования лучей. Вместо вычисления цвета каждого пиксела итогового изображения этот алгоритм просчитывает интенсивность каждой точки пространства сцены. Поверхности всех объектов разбиваются на элементы (небольшие по площади) и для каждого из них вычисляется, сколько света он излучает на остальные элементы. Этот алгоритм, изобретенный в 1960-х годах, был значительно модернизирован в 1988 году и получил название </w:t>
       </w:r>
       <w:r>
         <w:rPr>
@@ -12494,7 +13206,31 @@
           <w:bdr w:val="none" w:sz="0" w:space="0" w:color="auto" w:frame="1"/>
           <w:lang w:eastAsia="ru-RU"/>
         </w:rPr>
-        <w:t>алгоритма излучательности с последовательной детализацией</w:t>
+        <w:t xml:space="preserve">алгоритма </w:t>
+      </w:r>
+      <w:proofErr w:type="spellStart"/>
+      <w:r>
+        <w:rPr>
+          <w:rFonts w:eastAsia="Times New Roman"/>
+          <w:bCs/>
+          <w:i/>
+          <w:szCs w:val="24"/>
+          <w:bdr w:val="none" w:sz="0" w:space="0" w:color="auto" w:frame="1"/>
+          <w:lang w:eastAsia="ru-RU"/>
+        </w:rPr>
+        <w:t>излучательности</w:t>
+      </w:r>
+      <w:proofErr w:type="spellEnd"/>
+      <w:r>
+        <w:rPr>
+          <w:rFonts w:eastAsia="Times New Roman"/>
+          <w:bCs/>
+          <w:i/>
+          <w:szCs w:val="24"/>
+          <w:bdr w:val="none" w:sz="0" w:space="0" w:color="auto" w:frame="1"/>
+          <w:lang w:eastAsia="ru-RU"/>
+        </w:rPr>
+        <w:t xml:space="preserve"> с последовательной детализацией</w:t>
       </w:r>
       <w:r>
         <w:rPr>
@@ -12798,19 +13534,7 @@
         <w:rPr>
           <w:rStyle w:val="aa"/>
         </w:rPr>
-        <w:t>https://studopedia.ru/3_16025_postroenie-teney-v-perspektiv</w:t>
-      </w:r>
-      <w:r>
-        <w:rPr>
-          <w:rStyle w:val="aa"/>
-        </w:rPr>
-        <w:t>n</w:t>
-      </w:r>
-      <w:r>
-        <w:rPr>
-          <w:rStyle w:val="aa"/>
-        </w:rPr>
-        <w:t>ih-proektsiyah.html</w:t>
+        <w:t>https://studopedia.ru/3_16025_postroenie-teney-v-perspektivnih-proektsiyah.html</w:t>
       </w:r>
       <w:r>
         <w:rPr>
@@ -12839,39 +13563,69 @@
           <w:color w:val="auto"/>
           <w:u w:val="none"/>
         </w:rPr>
-        <w:t xml:space="preserve">Алгоритм Джима Блинна - </w:t>
-      </w:r>
-      <w:bookmarkStart w:id="24" w:name="Блинн"/>
-      <w:bookmarkEnd w:id="24"/>
+        <w:t xml:space="preserve">Алгоритм Джима </w:t>
+      </w:r>
+      <w:proofErr w:type="spellStart"/>
       <w:r>
         <w:rPr>
           <w:rStyle w:val="aa"/>
           <w:color w:val="auto"/>
           <w:u w:val="none"/>
         </w:rPr>
-        <w:fldChar w:fldCharType="begin"/>
-      </w:r>
+        <w:t>Блинна</w:t>
+      </w:r>
+      <w:proofErr w:type="spellEnd"/>
       <w:r>
         <w:rPr>
           <w:rStyle w:val="aa"/>
           <w:color w:val="auto"/>
           <w:u w:val="none"/>
         </w:rPr>
-        <w:instrText>HYPERLINK "https://www.ixbt.com/video/realtimeshadows.shtml"</w:instrText>
-      </w:r>
+        <w:t xml:space="preserve"> - </w:t>
+      </w:r>
+      <w:bookmarkStart w:id="24" w:name="Блинн"/>
+      <w:bookmarkEnd w:id="24"/>
       <w:r>
         <w:rPr>
           <w:rStyle w:val="aa"/>
           <w:color w:val="auto"/>
           <w:u w:val="none"/>
         </w:rPr>
+        <w:fldChar w:fldCharType="begin"/>
+      </w:r>
+      <w:r>
+        <w:rPr>
+          <w:rStyle w:val="aa"/>
+          <w:color w:val="auto"/>
+          <w:u w:val="none"/>
+        </w:rPr>
+        <w:instrText>HYPERLINK "https://www.ixbt.com/video/realtimeshadows.shtml"</w:instrText>
+      </w:r>
+      <w:r>
+        <w:rPr>
+          <w:rStyle w:val="aa"/>
+          <w:color w:val="auto"/>
+          <w:u w:val="none"/>
+        </w:rPr>
         <w:fldChar w:fldCharType="separate"/>
       </w:r>
       <w:r>
         <w:rPr>
           <w:rStyle w:val="aa"/>
         </w:rPr>
-        <w:t>https://www.ixbt.com/video/realtimeshadows.shtml</w:t>
+        <w:t>https://w</w:t>
+      </w:r>
+      <w:r>
+        <w:rPr>
+          <w:rStyle w:val="aa"/>
+        </w:rPr>
+        <w:t>w</w:t>
+      </w:r>
+      <w:r>
+        <w:rPr>
+          <w:rStyle w:val="aa"/>
+        </w:rPr>
+        <w:t>w.ixbt.com/video/realtimeshadows.shtml</w:t>
       </w:r>
       <w:r>
         <w:rPr>
@@ -12964,7 +13718,15 @@
         <w:jc w:val="left"/>
       </w:pPr>
       <w:r>
-        <w:t xml:space="preserve">Алгоритм построения теней Азертона с помощью алгоритма удаления невидимых рёбер - </w:t>
+        <w:t xml:space="preserve">Алгоритм построения теней </w:t>
+      </w:r>
+      <w:proofErr w:type="spellStart"/>
+      <w:r>
+        <w:t>Азертона</w:t>
+      </w:r>
+      <w:proofErr w:type="spellEnd"/>
+      <w:r>
+        <w:t xml:space="preserve"> с помощью алгоритма удаления невидимых рёбер - </w:t>
       </w:r>
       <w:bookmarkStart w:id="26" w:name="Азертон"/>
       <w:bookmarkEnd w:id="26"/>
@@ -12986,11 +13748,19 @@
         </w:rPr>
         <w:fldChar w:fldCharType="separate"/>
       </w:r>
+      <w:proofErr w:type="spellStart"/>
       <w:r>
         <w:rPr>
           <w:rStyle w:val="aa"/>
         </w:rPr>
-        <w:t>Роджерс Д. Алгоритмические основы машинной графики, М.: Мир, 1989. Пункт 5.10</w:t>
+        <w:t>Роджерс</w:t>
+      </w:r>
+      <w:proofErr w:type="spellEnd"/>
+      <w:r>
+        <w:rPr>
+          <w:rStyle w:val="aa"/>
+        </w:rPr>
+        <w:t xml:space="preserve"> Д. Алгоритмические основы машинной графики, М.: Мир, 1989. Пункт 5.10</w:t>
       </w:r>
       <w:r>
         <w:rPr>
@@ -13040,7 +13810,19 @@
         <w:rPr>
           <w:rStyle w:val="aa"/>
         </w:rPr>
-        <w:t>https://cyberleninka.ru/article/n/napravleniya-sovershenstvovaniya-metodov-postroeniya-teney-v-kompyuternoy-grafike-1/viewer</w:t>
+        <w:t>https://cyb</w:t>
+      </w:r>
+      <w:r>
+        <w:rPr>
+          <w:rStyle w:val="aa"/>
+        </w:rPr>
+        <w:t>e</w:t>
+      </w:r>
+      <w:r>
+        <w:rPr>
+          <w:rStyle w:val="aa"/>
+        </w:rPr>
+        <w:t>rleninka.ru/article/n/napravleniya-sovershenstvovaniya-metodov-postroeniya-teney-v-kompyuternoy-grafike-1/viewer</w:t>
       </w:r>
       <w:r>
         <w:rPr>
@@ -13166,7 +13948,7 @@
           <w:rPr>
             <w:noProof/>
           </w:rPr>
-          <w:t>18</w:t>
+          <w:t>20</w:t>
         </w:r>
         <w:r>
           <w:fldChar w:fldCharType="end"/>
@@ -16913,7 +17695,6 @@
   <w:style w:type="character" w:default="1" w:styleId="a0">
     <w:name w:val="Default Paragraph Font"/>
     <w:uiPriority w:val="1"/>
-    <w:semiHidden/>
     <w:unhideWhenUsed/>
   </w:style>
   <w:style w:type="table" w:default="1" w:styleId="a1">
@@ -17494,7 +18275,7 @@
 </file>
 
 <file path=customXml/itemProps1.xml><?xml version="1.0" encoding="utf-8"?>
-<ds:datastoreItem xmlns:ds="http://schemas.openxmlformats.org/officeDocument/2006/customXml" ds:itemID="{583E90DE-342D-4097-B545-D9B8F81CAB2E}">
+<ds:datastoreItem xmlns:ds="http://schemas.openxmlformats.org/officeDocument/2006/customXml" ds:itemID="{8F89B9E7-122D-4E3F-9CA2-1E82A93C0B77}">
   <ds:schemaRefs>
     <ds:schemaRef ds:uri="http://schemas.openxmlformats.org/officeDocument/2006/bibliography"/>
   </ds:schemaRefs>

</xml_diff>